<commit_message>
probability analysis part of rapport
</commit_message>
<xml_diff>
--- a/rapport.docx
+++ b/rapport.docx
@@ -12,7 +12,6 @@
     <w:p>
       <w:pPr>
         <w:rPr>
-          <w:rFonts w:hint="eastAsia"/>
           <w:lang w:val="fr-FR"/>
         </w:rPr>
       </w:pPr>
@@ -40,7 +39,32 @@
         <w:rPr>
           <w:lang w:val="fr-FR"/>
         </w:rPr>
-        <w:t xml:space="preserve">Analyse de base : vérifier si toutes les </w:t>
+        <w:t>Analyse de base</w:t>
+      </w:r>
+    </w:p>
+    <w:p>
+      <w:pPr>
+        <w:rPr>
+          <w:lang w:val="fr-FR"/>
+        </w:rPr>
+      </w:pPr>
+      <w:r>
+        <w:rPr>
+          <w:lang w:val="fr-FR"/>
+        </w:rPr>
+        <w:t>Vé</w:t>
+      </w:r>
+      <w:r>
+        <w:rPr>
+          <w:lang w:val="fr-FR"/>
+        </w:rPr>
+        <w:t>rifier</w:t>
+      </w:r>
+      <w:r>
+        <w:rPr>
+          <w:lang w:val="fr-FR"/>
+        </w:rPr>
+        <w:t xml:space="preserve"> si toutes les </w:t>
       </w:r>
       <w:r>
         <w:rPr>
@@ -88,7 +112,19 @@
         <w:rPr>
           <w:lang w:val="fr-FR"/>
         </w:rPr>
-        <w:t>donnée sont des mines ou sont tou</w:t>
+        <w:t xml:space="preserve">donnée </w:t>
+      </w:r>
+      <w:r>
+        <w:rPr>
+          <w:lang w:val="fr-FR"/>
+        </w:rPr>
+        <w:t>est</w:t>
+      </w:r>
+      <w:r>
+        <w:rPr>
+          <w:lang w:val="fr-FR"/>
+        </w:rPr>
+        <w:t xml:space="preserve"> des mines ou sont tou</w:t>
       </w:r>
       <w:r>
         <w:rPr>
@@ -126,7 +162,26 @@
         <w:rPr>
           <w:lang w:val="fr-FR"/>
         </w:rPr>
-        <w:t>Analyse de soustraction : vérifier le</w:t>
+        <w:t>Analyse de soustraction</w:t>
+      </w:r>
+    </w:p>
+    <w:p>
+      <w:pPr>
+        <w:rPr>
+          <w:lang w:val="fr-FR"/>
+        </w:rPr>
+      </w:pPr>
+      <w:r>
+        <w:rPr>
+          <w:lang w:val="fr-FR"/>
+        </w:rPr>
+        <w:t>Vé</w:t>
+      </w:r>
+      <w:r>
+        <w:rPr>
+          <w:lang w:val="fr-FR"/>
+        </w:rPr>
+        <w:t>rifier le</w:t>
       </w:r>
       <w:r>
         <w:rPr>
@@ -198,9 +253,9 @@
           <w:noProof/>
         </w:rPr>
         <w:drawing>
-          <wp:inline distT="0" distB="0" distL="0" distR="0" wp14:anchorId="431A4B56" wp14:editId="4091D5EC">
-            <wp:extent cx="2989690" cy="2325191"/>
-            <wp:effectExtent l="0" t="0" r="1270" b="0"/>
+          <wp:inline distT="0" distB="0" distL="0" distR="0" wp14:anchorId="431A4B56" wp14:editId="0C747BCE">
+            <wp:extent cx="1953001" cy="1518920"/>
+            <wp:effectExtent l="0" t="0" r="9525" b="5080"/>
             <wp:docPr id="4" name="图片 4"/>
             <wp:cNvGraphicFramePr>
               <a:graphicFrameLocks xmlns:a="http://schemas.openxmlformats.org/drawingml/2006/main" noChangeAspect="1"/>
@@ -230,7 +285,7 @@
                   <pic:spPr bwMode="auto">
                     <a:xfrm>
                       <a:off x="0" y="0"/>
-                      <a:ext cx="2991721" cy="2326770"/>
+                      <a:ext cx="1959682" cy="1524116"/>
                     </a:xfrm>
                     <a:prstGeom prst="rect">
                       <a:avLst/>
@@ -287,14 +342,38 @@
         <w:rPr>
           <w:lang w:val="fr-FR"/>
         </w:rPr>
-        <w:t xml:space="preserve"> M et N</w:t>
-      </w:r>
-      <w:r>
-        <w:rPr>
-          <w:lang w:val="fr-FR"/>
-        </w:rPr>
         <w:t xml:space="preserve"> </w:t>
       </w:r>
+      <m:oMath>
+        <m:r>
+          <w:rPr>
+            <w:rFonts w:ascii="Cambria Math" w:hAnsi="Cambria Math"/>
+            <w:lang w:val="fr-FR"/>
+          </w:rPr>
+          <m:t>M</m:t>
+        </m:r>
+      </m:oMath>
+      <w:r>
+        <w:rPr>
+          <w:lang w:val="fr-FR"/>
+        </w:rPr>
+        <w:t xml:space="preserve"> et </w:t>
+      </w:r>
+      <m:oMath>
+        <m:r>
+          <w:rPr>
+            <w:rFonts w:ascii="Cambria Math" w:hAnsi="Cambria Math"/>
+            <w:lang w:val="fr-FR"/>
+          </w:rPr>
+          <m:t>N</m:t>
+        </m:r>
+      </m:oMath>
+      <w:r>
+        <w:rPr>
+          <w:lang w:val="fr-FR"/>
+        </w:rPr>
+        <w:t xml:space="preserve"> </w:t>
+      </w:r>
       <w:r>
         <w:rPr>
           <w:lang w:val="fr-FR"/>
@@ -395,7 +474,22 @@
         <w:rPr>
           <w:lang w:val="fr-FR"/>
         </w:rPr>
-        <w:t xml:space="preserve">. Puis, A, B, P, Q </w:t>
+        <w:t xml:space="preserve">. Puis, </w:t>
+      </w:r>
+      <m:oMath>
+        <m:r>
+          <w:rPr>
+            <w:rFonts w:ascii="Cambria Math" w:hAnsi="Cambria Math"/>
+            <w:lang w:val="fr-FR"/>
+          </w:rPr>
+          <m:t>A, B, P, Q</m:t>
+        </m:r>
+      </m:oMath>
+      <w:r>
+        <w:rPr>
+          <w:lang w:val="fr-FR"/>
+        </w:rPr>
+        <w:t xml:space="preserve"> </w:t>
       </w:r>
       <w:r>
         <w:rPr>
@@ -548,8 +642,17 @@
         <w:rPr>
           <w:lang w:val="fr-FR"/>
         </w:rPr>
-        <w:t>de case libre dans la zone A</w:t>
-      </w:r>
+        <w:t xml:space="preserve">de case libre dans la zone </w:t>
+      </w:r>
+      <m:oMath>
+        <m:r>
+          <w:rPr>
+            <w:rFonts w:ascii="Cambria Math" w:hAnsi="Cambria Math"/>
+            <w:lang w:val="fr-FR"/>
+          </w:rPr>
+          <m:t>A</m:t>
+        </m:r>
+      </m:oMath>
       <w:r>
         <w:rPr>
           <w:lang w:val="fr-FR"/>
@@ -590,11 +693,20 @@
         </w:rPr>
         <w:t xml:space="preserve"> on peut déduire que tous ces cases sont des mines, et toutes les cases libres dans la zone </w:t>
       </w:r>
-      <w:r>
-        <w:rPr>
-          <w:lang w:val="fr-FR"/>
-        </w:rPr>
-        <w:t>B ne sont pas</w:t>
+      <m:oMath>
+        <m:r>
+          <w:rPr>
+            <w:rFonts w:ascii="Cambria Math" w:hAnsi="Cambria Math"/>
+            <w:lang w:val="fr-FR"/>
+          </w:rPr>
+          <m:t>B</m:t>
+        </m:r>
+      </m:oMath>
+      <w:r>
+        <w:rPr>
+          <w:lang w:val="fr-FR"/>
+        </w:rPr>
+        <w:t xml:space="preserve"> ne sont pas</w:t>
       </w:r>
       <w:r>
         <w:rPr>
@@ -777,68 +889,7 @@
         <w:rPr>
           <w:lang w:val="fr-FR"/>
         </w:rPr>
-        <w:t xml:space="preserve"> de probabilité : Calculer l</w:t>
-      </w:r>
-      <w:r>
-        <w:rPr>
-          <w:lang w:val="fr-FR"/>
-        </w:rPr>
-        <w:t xml:space="preserve">a probabilité de mine de chaque case par compter tous les jeux possibles. </w:t>
-      </w:r>
-      <w:r>
-        <w:rPr>
-          <w:lang w:val="fr-FR"/>
-        </w:rPr>
-        <w:t xml:space="preserve">Si la probabilité égale à 0, la case est sécurisée. </w:t>
-      </w:r>
-      <w:r>
-        <w:rPr>
-          <w:lang w:val="fr-FR"/>
-        </w:rPr>
-        <w:t xml:space="preserve">Tous les </w:t>
-      </w:r>
-      <w:r>
-        <w:rPr>
-          <w:lang w:val="fr-FR"/>
-        </w:rPr>
-        <w:t>cases</w:t>
-      </w:r>
-      <w:r>
-        <w:rPr>
-          <w:lang w:val="fr-FR"/>
-        </w:rPr>
-        <w:t xml:space="preserve"> qui peuvent être déduits par la logique</w:t>
-      </w:r>
-      <w:r>
-        <w:rPr>
-          <w:lang w:val="fr-FR"/>
-        </w:rPr>
-        <w:t xml:space="preserve"> humaines peuvent être déduit par cette analyse, mais on utilise en priorité les deux analyses précédentes parce qu’ils sont beaucoup plus rapides. En plus, s</w:t>
-      </w:r>
-      <w:r>
-        <w:rPr>
-          <w:lang w:val="fr-FR"/>
-        </w:rPr>
-        <w:t xml:space="preserve">’il n’y a pas des cases à probabilité 0, on va </w:t>
-      </w:r>
-      <w:r>
-        <w:rPr>
-          <w:lang w:val="fr-FR"/>
-        </w:rPr>
-        <w:t>deviner</w:t>
-      </w:r>
-      <w:r>
-        <w:rPr>
-          <w:lang w:val="fr-FR"/>
-        </w:rPr>
-        <w:t xml:space="preserve"> une case parmi </w:t>
-      </w:r>
-      <w:r>
-        <w:rPr>
-          <w:lang w:val="fr-FR"/>
-        </w:rPr>
-        <w:lastRenderedPageBreak/>
-        <w:t xml:space="preserve">les cases avec la plus faible probabilité de mine. </w:t>
+        <w:t xml:space="preserve"> de probabilité</w:t>
       </w:r>
     </w:p>
     <w:p>
@@ -852,6 +903,75 @@
         <w:rPr>
           <w:lang w:val="fr-FR"/>
         </w:rPr>
+        <w:t>Calculer l</w:t>
+      </w:r>
+      <w:r>
+        <w:rPr>
+          <w:lang w:val="fr-FR"/>
+        </w:rPr>
+        <w:t xml:space="preserve">a probabilité de mine de chaque case par compter tous les jeux possibles. </w:t>
+      </w:r>
+      <w:r>
+        <w:rPr>
+          <w:lang w:val="fr-FR"/>
+        </w:rPr>
+        <w:t xml:space="preserve">Si la probabilité égale à 0, la case est sécurisée. </w:t>
+      </w:r>
+      <w:r>
+        <w:rPr>
+          <w:lang w:val="fr-FR"/>
+        </w:rPr>
+        <w:t xml:space="preserve">Tous les </w:t>
+      </w:r>
+      <w:r>
+        <w:rPr>
+          <w:lang w:val="fr-FR"/>
+        </w:rPr>
+        <w:t>cases</w:t>
+      </w:r>
+      <w:r>
+        <w:rPr>
+          <w:lang w:val="fr-FR"/>
+        </w:rPr>
+        <w:t xml:space="preserve"> qui peuvent être déduits par la logique</w:t>
+      </w:r>
+      <w:r>
+        <w:rPr>
+          <w:lang w:val="fr-FR"/>
+        </w:rPr>
+        <w:t xml:space="preserve"> humaines peuvent être déduit par cette analyse, mais on utilise en priorité les deux analyses précédentes parce qu’ils sont beaucoup plus rapides. En plus, s</w:t>
+      </w:r>
+      <w:r>
+        <w:rPr>
+          <w:lang w:val="fr-FR"/>
+        </w:rPr>
+        <w:t xml:space="preserve">’il n’y a pas des cases à probabilité 0, on va </w:t>
+      </w:r>
+      <w:r>
+        <w:rPr>
+          <w:lang w:val="fr-FR"/>
+        </w:rPr>
+        <w:t>deviner</w:t>
+      </w:r>
+      <w:r>
+        <w:rPr>
+          <w:lang w:val="fr-FR"/>
+        </w:rPr>
+        <w:t xml:space="preserve"> une case parmi les cases avec la plus faible probabilité de mine. </w:t>
+      </w:r>
+    </w:p>
+    <w:p>
+      <w:pPr>
+        <w:jc w:val="left"/>
+        <w:rPr>
+          <w:lang w:val="fr-FR"/>
+        </w:rPr>
+      </w:pPr>
+      <w:r>
+        <w:rPr>
+          <w:lang w:val="fr-FR"/>
+        </w:rPr>
+        <w:lastRenderedPageBreak/>
         <w:t>On peut calculer l</w:t>
       </w:r>
       <w:r>
@@ -892,7 +1012,28 @@
                   <w:rFonts w:ascii="Cambria Math" w:hAnsi="Cambria Math"/>
                   <w:lang w:val="fr-FR"/>
                 </w:rPr>
-                <m:t>Nombre de toutes les configurations possbile</m:t>
+                <m:t>Nombre de toutes les configurations poss</m:t>
+              </m:r>
+              <m:r>
+                <w:rPr>
+                  <w:rFonts w:ascii="Cambria Math" w:hAnsi="Cambria Math"/>
+                  <w:lang w:val="fr-FR"/>
+                </w:rPr>
+                <m:t>i</m:t>
+              </m:r>
+              <m:r>
+                <w:rPr>
+                  <w:rFonts w:ascii="Cambria Math" w:hAnsi="Cambria Math"/>
+                  <w:lang w:val="fr-FR"/>
+                </w:rPr>
+                <m:t>ble</m:t>
+              </m:r>
+              <m:r>
+                <w:rPr>
+                  <w:rFonts w:ascii="Cambria Math" w:hAnsi="Cambria Math"/>
+                  <w:lang w:val="fr-FR"/>
+                </w:rPr>
+                <m:t>s</m:t>
               </m:r>
               <m:r>
                 <w:rPr>
@@ -908,7 +1049,28 @@
                   <w:rFonts w:ascii="Cambria Math" w:hAnsi="Cambria Math"/>
                   <w:lang w:val="fr-FR"/>
                 </w:rPr>
-                <m:t>Nombre de toutes les configurations possbile</m:t>
+                <m:t>Nombre de toutes les configurations poss</m:t>
+              </m:r>
+              <m:r>
+                <w:rPr>
+                  <w:rFonts w:ascii="Cambria Math" w:hAnsi="Cambria Math"/>
+                  <w:lang w:val="fr-FR"/>
+                </w:rPr>
+                <m:t>ib</m:t>
+              </m:r>
+              <m:r>
+                <w:rPr>
+                  <w:rFonts w:ascii="Cambria Math" w:hAnsi="Cambria Math"/>
+                  <w:lang w:val="fr-FR"/>
+                </w:rPr>
+                <m:t>le</m:t>
+              </m:r>
+              <m:r>
+                <w:rPr>
+                  <w:rFonts w:ascii="Cambria Math" w:hAnsi="Cambria Math"/>
+                  <w:lang w:val="fr-FR"/>
+                </w:rPr>
+                <m:t>s</m:t>
               </m:r>
             </m:den>
           </m:f>
@@ -932,7 +1094,25 @@
         <w:rPr>
           <w:lang w:val="fr-FR"/>
         </w:rPr>
-        <w:t>on utilise diviser pour régner</w:t>
+        <w:t xml:space="preserve">on utilise </w:t>
+      </w:r>
+      <w:r>
+        <w:rPr>
+          <w:lang w:val="fr-FR"/>
+        </w:rPr>
+        <w:t>« </w:t>
+      </w:r>
+      <w:r>
+        <w:rPr>
+          <w:lang w:val="fr-FR"/>
+        </w:rPr>
+        <w:t>diviser pour régner</w:t>
+      </w:r>
+      <w:r>
+        <w:rPr>
+          <w:lang w:val="fr-FR"/>
+        </w:rPr>
+        <w:t> »</w:t>
       </w:r>
       <w:r>
         <w:rPr>
@@ -980,13 +1160,7 @@
         <w:rPr>
           <w:lang w:val="fr-FR"/>
         </w:rPr>
-        <w:t xml:space="preserve">s. </w:t>
-      </w:r>
-      <w:r>
-        <w:rPr>
-          <w:lang w:val="fr-FR"/>
-        </w:rPr>
-        <w:t xml:space="preserve">On définit un </w:t>
+        <w:t xml:space="preserve">s. On définit un </w:t>
       </w:r>
       <w:bookmarkStart w:id="0" w:name="_Hlk99612398"/>
       <w:r>
@@ -1162,60 +1336,48 @@
         <w:rPr>
           <w:lang w:val="fr-FR"/>
         </w:rPr>
+        <w:t>cases</w:t>
+      </w:r>
+      <w:r>
+        <w:rPr>
+          <w:lang w:val="fr-FR"/>
+        </w:rPr>
+        <w:t xml:space="preserve"> </w:t>
+      </w:r>
+      <w:r>
+        <w:rPr>
+          <w:lang w:val="fr-FR"/>
+        </w:rPr>
+        <w:t>chiffrées</w:t>
+      </w:r>
+      <w:r>
+        <w:rPr>
+          <w:lang w:val="fr-FR"/>
+        </w:rPr>
+        <w:t xml:space="preserve"> </w:t>
+      </w:r>
+      <w:r>
+        <w:rPr>
+          <w:lang w:val="fr-FR"/>
+        </w:rPr>
+        <w:t>avoisinantes</w:t>
+      </w:r>
+      <w:r>
+        <w:rPr>
+          <w:lang w:val="fr-FR"/>
+        </w:rPr>
+        <w:t xml:space="preserve"> de cette nouvelle </w:t>
+      </w:r>
+      <w:r>
+        <w:rPr>
+          <w:lang w:val="fr-FR"/>
+        </w:rPr>
         <w:t>case</w:t>
       </w:r>
       <w:r>
         <w:rPr>
           <w:lang w:val="fr-FR"/>
         </w:rPr>
-        <w:t>s</w:t>
-      </w:r>
-      <w:r>
-        <w:rPr>
-          <w:lang w:val="fr-FR"/>
-        </w:rPr>
-        <w:t xml:space="preserve"> </w:t>
-      </w:r>
-      <w:r>
-        <w:rPr>
-          <w:lang w:val="fr-FR"/>
-        </w:rPr>
-        <w:t>chiffrée</w:t>
-      </w:r>
-      <w:r>
-        <w:rPr>
-          <w:lang w:val="fr-FR"/>
-        </w:rPr>
-        <w:t>s</w:t>
-      </w:r>
-      <w:r>
-        <w:rPr>
-          <w:lang w:val="fr-FR"/>
-        </w:rPr>
-        <w:t xml:space="preserve"> </w:t>
-      </w:r>
-      <w:r>
-        <w:rPr>
-          <w:lang w:val="fr-FR"/>
-        </w:rPr>
-        <w:t>avoisinantes</w:t>
-      </w:r>
-      <w:r>
-        <w:rPr>
-          <w:lang w:val="fr-FR"/>
-        </w:rPr>
-        <w:t xml:space="preserve"> de cette nouvelle </w:t>
-      </w:r>
-      <w:r>
-        <w:rPr>
-          <w:lang w:val="fr-FR"/>
-        </w:rPr>
-        <w:t>case</w:t>
-      </w:r>
-      <w:r>
-        <w:rPr>
-          <w:lang w:val="fr-FR"/>
-        </w:rPr>
         <w:t xml:space="preserve"> dans la </w:t>
       </w:r>
       <w:r>
@@ -1240,7 +1402,19 @@
         <w:rPr>
           <w:lang w:val="fr-FR"/>
         </w:rPr>
-        <w:t>BFS pour trouver le CC entier.</w:t>
+        <w:t xml:space="preserve">BFS pour trouver le CC </w:t>
+      </w:r>
+      <w:r>
+        <w:rPr>
+          <w:lang w:val="fr-FR"/>
+        </w:rPr>
+        <w:t xml:space="preserve">en </w:t>
+      </w:r>
+      <w:r>
+        <w:rPr>
+          <w:lang w:val="fr-FR"/>
+        </w:rPr>
+        <w:t>entier.</w:t>
       </w:r>
     </w:p>
     <w:p>
@@ -1250,6 +1424,202 @@
           <w:lang w:val="fr-FR"/>
         </w:rPr>
       </w:pPr>
+    </w:p>
+    <w:p>
+      <w:pPr>
+        <w:jc w:val="left"/>
+        <w:rPr>
+          <w:rFonts w:hint="eastAsia"/>
+          <w:lang w:val="fr-FR"/>
+        </w:rPr>
+      </w:pPr>
+      <w:r>
+        <w:rPr>
+          <w:rFonts w:hint="eastAsia"/>
+          <w:lang w:val="fr-FR"/>
+        </w:rPr>
+        <w:t>S</w:t>
+      </w:r>
+      <w:r>
+        <w:rPr>
+          <w:lang w:val="fr-FR"/>
+        </w:rPr>
+        <w:t xml:space="preserve">oit il y a </w:t>
+      </w:r>
+      <m:oMath>
+        <m:r>
+          <w:rPr>
+            <w:rFonts w:ascii="Cambria Math" w:hAnsi="Cambria Math"/>
+            <w:lang w:val="fr-FR"/>
+          </w:rPr>
+          <m:t>K</m:t>
+        </m:r>
+      </m:oMath>
+      <w:r>
+        <w:rPr>
+          <w:rFonts w:hint="eastAsia"/>
+          <w:lang w:val="fr-FR"/>
+        </w:rPr>
+        <w:t xml:space="preserve"> </w:t>
+      </w:r>
+      <w:r>
+        <w:rPr>
+          <w:lang w:val="fr-FR"/>
+        </w:rPr>
+        <w:t>composant</w:t>
+      </w:r>
+      <w:r>
+        <w:rPr>
+          <w:lang w:val="fr-FR"/>
+        </w:rPr>
+        <w:t>s</w:t>
+      </w:r>
+      <w:r>
+        <w:rPr>
+          <w:lang w:val="fr-FR"/>
+        </w:rPr>
+        <w:t xml:space="preserve"> connecté</w:t>
+      </w:r>
+      <w:r>
+        <w:rPr>
+          <w:lang w:val="fr-FR"/>
+        </w:rPr>
+        <w:t xml:space="preserve">s en total, on </w:t>
+      </w:r>
+      <w:r>
+        <w:rPr>
+          <w:lang w:val="fr-FR"/>
+        </w:rPr>
+        <w:t>définit</w:t>
+      </w:r>
+      <w:r>
+        <w:rPr>
+          <w:lang w:val="fr-FR"/>
+        </w:rPr>
+        <w:t xml:space="preserve"> </w:t>
+      </w:r>
+      <m:oMath>
+        <m:r>
+          <w:rPr>
+            <w:rFonts w:ascii="Cambria Math" w:hAnsi="Cambria Math"/>
+            <w:lang w:val="fr-FR"/>
+          </w:rPr>
+          <m:t>i∈[1,K]</m:t>
+        </m:r>
+      </m:oMath>
+      <w:r>
+        <w:rPr>
+          <w:lang w:val="fr-FR"/>
+        </w:rPr>
+        <w:t xml:space="preserve"> le numéro de CC,</w:t>
+      </w:r>
+      <w:r>
+        <w:rPr>
+          <w:lang w:val="fr-FR"/>
+        </w:rPr>
+        <w:br/>
+      </w:r>
+      <m:oMath>
+        <m:r>
+          <w:rPr>
+            <w:rFonts w:ascii="Cambria Math" w:hAnsi="Cambria Math"/>
+            <w:lang w:val="fr-FR"/>
+          </w:rPr>
+          <m:t>j∈[1,length(C</m:t>
+        </m:r>
+        <m:sSub>
+          <m:sSubPr>
+            <m:ctrlPr>
+              <w:rPr>
+                <w:rFonts w:ascii="Cambria Math" w:hAnsi="Cambria Math"/>
+                <w:i/>
+                <w:lang w:val="fr-FR"/>
+              </w:rPr>
+            </m:ctrlPr>
+          </m:sSubPr>
+          <m:e>
+            <m:r>
+              <w:rPr>
+                <w:rFonts w:ascii="Cambria Math" w:hAnsi="Cambria Math"/>
+                <w:lang w:val="fr-FR"/>
+              </w:rPr>
+              <m:t>C</m:t>
+            </m:r>
+          </m:e>
+          <m:sub>
+            <m:r>
+              <w:rPr>
+                <w:rFonts w:ascii="Cambria Math" w:hAnsi="Cambria Math"/>
+                <w:lang w:val="fr-FR"/>
+              </w:rPr>
+              <m:t>i</m:t>
+            </m:r>
+          </m:sub>
+        </m:sSub>
+        <m:r>
+          <w:rPr>
+            <w:rFonts w:ascii="Cambria Math" w:hAnsi="Cambria Math"/>
+            <w:lang w:val="fr-FR"/>
+          </w:rPr>
+          <m:t>)]</m:t>
+        </m:r>
+      </m:oMath>
+      <w:r>
+        <w:rPr>
+          <w:rFonts w:hint="eastAsia"/>
+          <w:lang w:val="fr-FR"/>
+        </w:rPr>
+        <w:t xml:space="preserve"> </w:t>
+      </w:r>
+      <w:r>
+        <w:rPr>
+          <w:lang w:val="fr-FR"/>
+        </w:rPr>
+        <w:t xml:space="preserve">le numéro de case dans un CC, et </w:t>
+      </w:r>
+      <m:oMath>
+        <m:r>
+          <w:rPr>
+            <w:rFonts w:ascii="Cambria Math" w:hAnsi="Cambria Math"/>
+            <w:lang w:val="fr-FR"/>
+          </w:rPr>
+          <m:t>c</m:t>
+        </m:r>
+        <m:r>
+          <w:rPr>
+            <w:rFonts w:ascii="Cambria Math" w:hAnsi="Cambria Math"/>
+            <w:lang w:val="fr-FR"/>
+          </w:rPr>
+          <m:t>∈[0,minesLeft]</m:t>
+        </m:r>
+      </m:oMath>
+      <w:r>
+        <w:rPr>
+          <w:rFonts w:hint="eastAsia"/>
+          <w:lang w:val="fr-FR"/>
+        </w:rPr>
+        <w:t xml:space="preserve"> </w:t>
+      </w:r>
+      <w:r>
+        <w:rPr>
+          <w:lang w:val="fr-FR"/>
+        </w:rPr>
+        <w:t xml:space="preserve">le nombre de </w:t>
+      </w:r>
+      <w:r>
+        <w:rPr>
+          <w:lang w:val="fr-FR"/>
+        </w:rPr>
+        <w:t xml:space="preserve">mine dans un CC. </w:t>
+      </w:r>
+    </w:p>
+    <w:p>
+      <w:pPr>
+        <w:jc w:val="left"/>
+        <w:rPr>
+          <w:lang w:val="fr-FR"/>
+        </w:rPr>
+      </w:pPr>
       <w:r>
         <w:rPr>
           <w:lang w:val="fr-FR"/>
@@ -1260,52 +1630,2954 @@
         <w:rPr>
           <w:lang w:val="fr-FR"/>
         </w:rPr>
-        <w:t xml:space="preserve"> chaque CC on </w:t>
-      </w:r>
-      <w:r>
-        <w:rPr>
-          <w:lang w:val="fr-FR"/>
-        </w:rPr>
-        <w:t xml:space="preserve">trouve </w:t>
-      </w:r>
-      <w:r>
-        <w:rPr>
-          <w:lang w:val="fr-FR"/>
-        </w:rPr>
-        <w:t xml:space="preserve">le nombre de </w:t>
-      </w:r>
-      <w:r>
-        <w:rPr>
-          <w:lang w:val="fr-FR"/>
-        </w:rPr>
-        <w:t>toutes les configurations</w:t>
-      </w:r>
-      <w:r>
-        <w:rPr>
-          <w:lang w:val="fr-FR"/>
-        </w:rPr>
-        <w:t xml:space="preserve"> pour chaque nombre différent de mines, en utilisant </w:t>
-      </w:r>
-      <w:r>
-        <w:rPr>
-          <w:lang w:val="fr-FR"/>
-        </w:rPr>
-        <w:t>récursion (</w:t>
-      </w:r>
-      <w:proofErr w:type="spellStart"/>
-      <w:r>
-        <w:rPr>
-          <w:lang w:val="fr-FR"/>
-        </w:rPr>
-        <w:t>backtracking</w:t>
-      </w:r>
-      <w:proofErr w:type="spellEnd"/>
-      <w:r>
-        <w:rPr>
-          <w:lang w:val="fr-FR"/>
-        </w:rPr>
-        <w:t xml:space="preserve">). </w:t>
-      </w:r>
+        <w:t xml:space="preserve"> chaque </w:t>
+      </w:r>
+      <m:oMath>
+        <m:r>
+          <w:rPr>
+            <w:rFonts w:ascii="Cambria Math" w:hAnsi="Cambria Math"/>
+            <w:lang w:val="fr-FR"/>
+          </w:rPr>
+          <m:t>C</m:t>
+        </m:r>
+        <m:sSub>
+          <m:sSubPr>
+            <m:ctrlPr>
+              <w:rPr>
+                <w:rFonts w:ascii="Cambria Math" w:hAnsi="Cambria Math"/>
+                <w:i/>
+                <w:lang w:val="fr-FR"/>
+              </w:rPr>
+            </m:ctrlPr>
+          </m:sSubPr>
+          <m:e>
+            <m:r>
+              <w:rPr>
+                <w:rFonts w:ascii="Cambria Math" w:hAnsi="Cambria Math"/>
+                <w:lang w:val="fr-FR"/>
+              </w:rPr>
+              <m:t>C</m:t>
+            </m:r>
+          </m:e>
+          <m:sub>
+            <m:r>
+              <w:rPr>
+                <w:rFonts w:ascii="Cambria Math" w:hAnsi="Cambria Math"/>
+                <w:lang w:val="fr-FR"/>
+              </w:rPr>
+              <m:t>i</m:t>
+            </m:r>
+          </m:sub>
+        </m:sSub>
+      </m:oMath>
+      <w:r>
+        <w:rPr>
+          <w:lang w:val="fr-FR"/>
+        </w:rPr>
+        <w:t xml:space="preserve"> on </w:t>
+      </w:r>
+      <w:r>
+        <w:rPr>
+          <w:lang w:val="fr-FR"/>
+        </w:rPr>
+        <w:t>trouve</w:t>
+      </w:r>
+      <w:r>
+        <w:rPr>
+          <w:lang w:val="fr-FR"/>
+        </w:rPr>
+        <w:t xml:space="preserve"> </w:t>
+      </w:r>
+      <w:r>
+        <w:rPr>
+          <w:lang w:val="fr-FR"/>
+        </w:rPr>
+        <w:t xml:space="preserve">toutes les configurations pour </w:t>
+      </w:r>
+      <w:r>
+        <w:rPr>
+          <w:lang w:val="fr-FR"/>
+        </w:rPr>
+        <w:t>des</w:t>
+      </w:r>
+      <w:r>
+        <w:rPr>
+          <w:lang w:val="fr-FR"/>
+        </w:rPr>
+        <w:t xml:space="preserve"> nombre de mines</w:t>
+      </w:r>
+      <w:r>
+        <w:rPr>
+          <w:lang w:val="fr-FR"/>
+        </w:rPr>
+        <w:t xml:space="preserve"> total </w:t>
+      </w:r>
+      <m:oMath>
+        <m:r>
+          <w:rPr>
+            <w:rFonts w:ascii="Cambria Math" w:hAnsi="Cambria Math"/>
+            <w:lang w:val="fr-FR"/>
+          </w:rPr>
+          <m:t>c</m:t>
+        </m:r>
+      </m:oMath>
+      <w:r>
+        <w:rPr>
+          <w:lang w:val="fr-FR"/>
+        </w:rPr>
+        <w:t xml:space="preserve"> </w:t>
+      </w:r>
+      <w:r>
+        <w:rPr>
+          <w:lang w:val="fr-FR"/>
+        </w:rPr>
+        <w:t>différents</w:t>
+      </w:r>
+      <w:r>
+        <w:rPr>
+          <w:lang w:val="fr-FR"/>
+        </w:rPr>
+        <w:t xml:space="preserve"> </w:t>
+      </w:r>
+      <w:r>
+        <w:rPr>
+          <w:lang w:val="fr-FR"/>
+        </w:rPr>
+        <w:t>en utilisant</w:t>
+      </w:r>
+      <w:r>
+        <w:rPr>
+          <w:lang w:val="fr-FR"/>
+        </w:rPr>
+        <w:t xml:space="preserve"> le</w:t>
+      </w:r>
+      <w:r>
+        <w:rPr>
+          <w:lang w:val="fr-FR"/>
+        </w:rPr>
+        <w:t xml:space="preserve"> </w:t>
+      </w:r>
+      <w:r>
+        <w:rPr>
+          <w:lang w:val="fr-FR"/>
+        </w:rPr>
+        <w:t>retour arrière</w:t>
+      </w:r>
+      <w:r>
+        <w:rPr>
+          <w:lang w:val="fr-FR"/>
+        </w:rPr>
+        <w:t xml:space="preserve"> (</w:t>
+      </w:r>
+      <w:r>
+        <w:rPr>
+          <w:lang w:val="fr-FR"/>
+        </w:rPr>
+        <w:t>b</w:t>
+      </w:r>
+      <w:r>
+        <w:rPr>
+          <w:lang w:val="fr-FR"/>
+        </w:rPr>
+        <w:t xml:space="preserve">acktracking). </w:t>
+      </w:r>
+      <w:r>
+        <w:rPr>
+          <w:lang w:val="fr-FR"/>
+        </w:rPr>
+        <w:t xml:space="preserve">On compte </w:t>
+      </w:r>
+      <w:r>
+        <w:rPr>
+          <w:lang w:val="fr-FR"/>
+        </w:rPr>
+        <w:t>le nombre de</w:t>
+      </w:r>
+      <w:r>
+        <w:rPr>
+          <w:lang w:val="fr-FR"/>
+        </w:rPr>
+        <w:t xml:space="preserve"> configurations</w:t>
+      </w:r>
+      <w:r>
+        <w:rPr>
+          <w:lang w:val="fr-FR"/>
+        </w:rPr>
+        <w:t xml:space="preserve"> </w:t>
+      </w:r>
+      <w:r>
+        <w:rPr>
+          <w:lang w:val="fr-FR"/>
+        </w:rPr>
+        <w:t xml:space="preserve">total </w:t>
+      </w:r>
+      <m:oMath>
+        <m:r>
+          <w:rPr>
+            <w:rFonts w:ascii="Cambria Math" w:hAnsi="Cambria Math"/>
+            <w:lang w:val="fr-FR"/>
+          </w:rPr>
+          <m:t>TotalCn</m:t>
+        </m:r>
+        <m:sSub>
+          <m:sSubPr>
+            <m:ctrlPr>
+              <w:rPr>
+                <w:rFonts w:ascii="Cambria Math" w:hAnsi="Cambria Math"/>
+                <w:i/>
+                <w:lang w:val="fr-FR"/>
+              </w:rPr>
+            </m:ctrlPr>
+          </m:sSubPr>
+          <m:e>
+            <m:r>
+              <w:rPr>
+                <w:rFonts w:ascii="Cambria Math" w:hAnsi="Cambria Math"/>
+                <w:lang w:val="fr-FR"/>
+              </w:rPr>
+              <m:t>t</m:t>
+            </m:r>
+          </m:e>
+          <m:sub>
+            <m:r>
+              <w:rPr>
+                <w:rFonts w:ascii="Cambria Math" w:hAnsi="Cambria Math"/>
+                <w:lang w:val="fr-FR"/>
+              </w:rPr>
+              <m:t>(</m:t>
+            </m:r>
+            <m:r>
+              <w:rPr>
+                <w:rFonts w:ascii="Cambria Math" w:hAnsi="Cambria Math"/>
+                <w:lang w:val="fr-FR"/>
+              </w:rPr>
+              <m:t>i,c</m:t>
+            </m:r>
+            <m:r>
+              <w:rPr>
+                <w:rFonts w:ascii="Cambria Math" w:hAnsi="Cambria Math"/>
+                <w:lang w:val="fr-FR"/>
+              </w:rPr>
+              <m:t>)</m:t>
+            </m:r>
+          </m:sub>
+        </m:sSub>
+      </m:oMath>
+      <w:r>
+        <w:rPr>
+          <w:lang w:val="fr-FR"/>
+        </w:rPr>
+        <w:t>,</w:t>
+      </w:r>
+      <w:r>
+        <w:rPr>
+          <w:lang w:val="fr-FR"/>
+        </w:rPr>
+        <w:t xml:space="preserve"> et </w:t>
+      </w:r>
+      <w:r>
+        <w:rPr>
+          <w:lang w:val="fr-FR"/>
+        </w:rPr>
+        <w:t xml:space="preserve">aussi </w:t>
+      </w:r>
+      <w:r>
+        <w:rPr>
+          <w:lang w:val="fr-FR"/>
+        </w:rPr>
+        <w:t xml:space="preserve">les nombres des configurations où </w:t>
+      </w:r>
+      <w:r>
+        <w:rPr>
+          <w:lang w:val="fr-FR"/>
+        </w:rPr>
+        <w:t>la</w:t>
+      </w:r>
+      <w:r>
+        <w:rPr>
+          <w:lang w:val="fr-FR"/>
+        </w:rPr>
+        <w:t xml:space="preserve"> case</w:t>
+      </w:r>
+      <w:r>
+        <w:rPr>
+          <w:rFonts w:ascii="Cambria Math" w:hAnsi="Cambria Math"/>
+          <w:i/>
+          <w:lang w:val="fr-FR"/>
+        </w:rPr>
+        <w:t xml:space="preserve"> </w:t>
+      </w:r>
+      <m:oMath>
+        <m:r>
+          <w:rPr>
+            <w:rFonts w:ascii="Cambria Math" w:hAnsi="Cambria Math"/>
+            <w:lang w:val="fr-FR"/>
+          </w:rPr>
+          <m:t>j</m:t>
+        </m:r>
+      </m:oMath>
+      <w:r>
+        <w:rPr>
+          <w:lang w:val="fr-FR"/>
+        </w:rPr>
+        <w:t xml:space="preserve"> est une mine</w:t>
+      </w:r>
+      <w:r>
+        <w:rPr>
+          <w:lang w:val="fr-FR"/>
+        </w:rPr>
+        <w:t xml:space="preserve"> </w:t>
+      </w:r>
+      <m:oMath>
+        <m:r>
+          <w:rPr>
+            <w:rFonts w:ascii="Cambria Math" w:hAnsi="Cambria Math"/>
+            <w:lang w:val="fr-FR"/>
+          </w:rPr>
+          <m:t>MineCn</m:t>
+        </m:r>
+        <m:sSub>
+          <m:sSubPr>
+            <m:ctrlPr>
+              <w:rPr>
+                <w:rFonts w:ascii="Cambria Math" w:hAnsi="Cambria Math"/>
+                <w:i/>
+                <w:lang w:val="fr-FR"/>
+              </w:rPr>
+            </m:ctrlPr>
+          </m:sSubPr>
+          <m:e>
+            <m:r>
+              <w:rPr>
+                <w:rFonts w:ascii="Cambria Math" w:hAnsi="Cambria Math"/>
+                <w:lang w:val="fr-FR"/>
+              </w:rPr>
+              <m:t>t</m:t>
+            </m:r>
+          </m:e>
+          <m:sub>
+            <m:r>
+              <w:rPr>
+                <w:rFonts w:ascii="Cambria Math" w:hAnsi="Cambria Math"/>
+                <w:lang w:val="fr-FR"/>
+              </w:rPr>
+              <m:t>(</m:t>
+            </m:r>
+            <m:r>
+              <w:rPr>
+                <w:rFonts w:ascii="Cambria Math" w:hAnsi="Cambria Math"/>
+                <w:lang w:val="fr-FR"/>
+              </w:rPr>
+              <m:t>i,j,c</m:t>
+            </m:r>
+            <m:r>
+              <w:rPr>
+                <w:rFonts w:ascii="Cambria Math" w:hAnsi="Cambria Math"/>
+                <w:lang w:val="fr-FR"/>
+              </w:rPr>
+              <m:t>)</m:t>
+            </m:r>
+          </m:sub>
+        </m:sSub>
+      </m:oMath>
+      <w:r>
+        <w:rPr>
+          <w:lang w:val="fr-FR"/>
+        </w:rPr>
+        <w:t xml:space="preserve">. </w:t>
+      </w:r>
+    </w:p>
+    <w:p>
+      <w:pPr>
+        <w:jc w:val="left"/>
+        <w:rPr>
+          <w:lang w:val="fr-FR"/>
+        </w:rPr>
+      </w:pPr>
+      <w:r>
+        <w:rPr>
+          <w:lang w:val="fr-FR"/>
+        </w:rPr>
+        <w:t>O</w:t>
+      </w:r>
+      <w:r>
+        <w:rPr>
+          <w:lang w:val="fr-FR"/>
+        </w:rPr>
+        <w:t>n défini</w:t>
+      </w:r>
+      <w:r>
+        <w:rPr>
+          <w:lang w:val="fr-FR"/>
+        </w:rPr>
+        <w:t>t</w:t>
+      </w:r>
+      <w:r>
+        <w:rPr>
+          <w:lang w:val="fr-FR"/>
+        </w:rPr>
+        <w:t xml:space="preserve"> </w:t>
+      </w:r>
+      <m:oMath>
+        <m:r>
+          <w:rPr>
+            <w:rFonts w:ascii="Cambria Math" w:hAnsi="Cambria Math"/>
+            <w:lang w:val="fr-FR"/>
+          </w:rPr>
+          <m:t>MultiCn</m:t>
+        </m:r>
+        <m:sSub>
+          <m:sSubPr>
+            <m:ctrlPr>
+              <w:rPr>
+                <w:rFonts w:ascii="Cambria Math" w:hAnsi="Cambria Math"/>
+                <w:i/>
+                <w:lang w:val="fr-FR"/>
+              </w:rPr>
+            </m:ctrlPr>
+          </m:sSubPr>
+          <m:e>
+            <m:r>
+              <w:rPr>
+                <w:rFonts w:ascii="Cambria Math" w:hAnsi="Cambria Math"/>
+                <w:lang w:val="fr-FR"/>
+              </w:rPr>
+              <m:t>t</m:t>
+            </m:r>
+          </m:e>
+          <m:sub>
+            <m:r>
+              <w:rPr>
+                <w:rFonts w:ascii="Cambria Math" w:hAnsi="Cambria Math"/>
+                <w:lang w:val="fr-FR"/>
+              </w:rPr>
+              <m:t>(1~k,c)</m:t>
+            </m:r>
+          </m:sub>
+        </m:sSub>
+      </m:oMath>
+      <w:r>
+        <w:rPr>
+          <w:rFonts w:hint="eastAsia"/>
+          <w:lang w:val="fr-FR"/>
+        </w:rPr>
+        <w:t xml:space="preserve"> </w:t>
+      </w:r>
+      <w:r>
+        <w:rPr>
+          <w:lang w:val="fr-FR"/>
+        </w:rPr>
+        <w:t xml:space="preserve">la nombre de configuration de l’ensemble de </w:t>
+      </w:r>
+      <m:oMath>
+        <m:r>
+          <w:rPr>
+            <w:rFonts w:ascii="Cambria Math" w:hAnsi="Cambria Math"/>
+            <w:lang w:val="fr-FR"/>
+          </w:rPr>
+          <m:t>k</m:t>
+        </m:r>
+      </m:oMath>
+      <w:r>
+        <w:rPr>
+          <w:rFonts w:hint="eastAsia"/>
+          <w:lang w:val="fr-FR"/>
+        </w:rPr>
+        <w:t xml:space="preserve"> </w:t>
+      </w:r>
+      <w:r>
+        <w:rPr>
+          <w:lang w:val="fr-FR"/>
+        </w:rPr>
+        <w:t xml:space="preserve">premiers composants connectés </w:t>
+      </w:r>
+      <m:oMath>
+        <m:r>
+          <w:rPr>
+            <w:rFonts w:ascii="Cambria Math" w:hAnsi="Cambria Math"/>
+            <w:lang w:val="fr-FR"/>
+          </w:rPr>
+          <m:t>C</m:t>
+        </m:r>
+        <m:sSub>
+          <m:sSubPr>
+            <m:ctrlPr>
+              <w:rPr>
+                <w:rFonts w:ascii="Cambria Math" w:hAnsi="Cambria Math"/>
+                <w:i/>
+                <w:lang w:val="fr-FR"/>
+              </w:rPr>
+            </m:ctrlPr>
+          </m:sSubPr>
+          <m:e>
+            <m:r>
+              <w:rPr>
+                <w:rFonts w:ascii="Cambria Math" w:hAnsi="Cambria Math"/>
+                <w:lang w:val="fr-FR"/>
+              </w:rPr>
+              <m:t>C</m:t>
+            </m:r>
+          </m:e>
+          <m:sub>
+            <m:r>
+              <w:rPr>
+                <w:rFonts w:ascii="Cambria Math" w:hAnsi="Cambria Math"/>
+                <w:lang w:val="fr-FR"/>
+              </w:rPr>
+              <m:t>i</m:t>
+            </m:r>
+          </m:sub>
+        </m:sSub>
+        <m:r>
+          <w:rPr>
+            <w:rFonts w:ascii="Cambria Math" w:hAnsi="Cambria Math"/>
+            <w:lang w:val="fr-FR"/>
+          </w:rPr>
+          <m:t>~C</m:t>
+        </m:r>
+        <m:sSub>
+          <m:sSubPr>
+            <m:ctrlPr>
+              <w:rPr>
+                <w:rFonts w:ascii="Cambria Math" w:hAnsi="Cambria Math"/>
+                <w:i/>
+                <w:lang w:val="fr-FR"/>
+              </w:rPr>
+            </m:ctrlPr>
+          </m:sSubPr>
+          <m:e>
+            <m:r>
+              <w:rPr>
+                <w:rFonts w:ascii="Cambria Math" w:hAnsi="Cambria Math"/>
+                <w:lang w:val="fr-FR"/>
+              </w:rPr>
+              <m:t>C</m:t>
+            </m:r>
+          </m:e>
+          <m:sub>
+            <m:r>
+              <w:rPr>
+                <w:rFonts w:ascii="Cambria Math" w:hAnsi="Cambria Math"/>
+                <w:lang w:val="fr-FR"/>
+              </w:rPr>
+              <m:t>k</m:t>
+            </m:r>
+          </m:sub>
+        </m:sSub>
+      </m:oMath>
+      <w:r>
+        <w:rPr>
+          <w:rFonts w:hint="eastAsia"/>
+          <w:lang w:val="fr-FR"/>
+        </w:rPr>
+        <w:t xml:space="preserve"> </w:t>
+      </w:r>
+      <w:r>
+        <w:rPr>
+          <w:lang w:val="fr-FR"/>
+        </w:rPr>
+        <w:t xml:space="preserve">avec le nombre total de mine </w:t>
+      </w:r>
+      <m:oMath>
+        <m:r>
+          <w:rPr>
+            <w:rFonts w:ascii="Cambria Math" w:hAnsi="Cambria Math"/>
+            <w:lang w:val="fr-FR"/>
+          </w:rPr>
+          <m:t>c</m:t>
+        </m:r>
+      </m:oMath>
+      <w:r>
+        <w:rPr>
+          <w:lang w:val="fr-FR"/>
+        </w:rPr>
+        <w:t>. On a :</w:t>
+      </w:r>
+    </w:p>
+    <w:p>
+      <w:pPr>
+        <w:jc w:val="left"/>
+        <w:rPr>
+          <w:lang w:val="fr-FR"/>
+        </w:rPr>
+      </w:pPr>
+      <m:oMathPara>
+        <m:oMath>
+          <m:r>
+            <w:rPr>
+              <w:rFonts w:ascii="Cambria Math" w:hAnsi="Cambria Math"/>
+              <w:lang w:val="fr-FR"/>
+            </w:rPr>
+            <m:t>MultiCn</m:t>
+          </m:r>
+          <m:sSub>
+            <m:sSubPr>
+              <m:ctrlPr>
+                <w:rPr>
+                  <w:rFonts w:ascii="Cambria Math" w:hAnsi="Cambria Math"/>
+                  <w:i/>
+                  <w:lang w:val="fr-FR"/>
+                </w:rPr>
+              </m:ctrlPr>
+            </m:sSubPr>
+            <m:e>
+              <m:r>
+                <w:rPr>
+                  <w:rFonts w:ascii="Cambria Math" w:hAnsi="Cambria Math"/>
+                  <w:lang w:val="fr-FR"/>
+                </w:rPr>
+                <m:t>t</m:t>
+              </m:r>
+            </m:e>
+            <m:sub>
+              <m:d>
+                <m:dPr>
+                  <m:ctrlPr>
+                    <w:rPr>
+                      <w:rFonts w:ascii="Cambria Math" w:hAnsi="Cambria Math"/>
+                      <w:i/>
+                      <w:lang w:val="fr-FR"/>
+                    </w:rPr>
+                  </m:ctrlPr>
+                </m:dPr>
+                <m:e>
+                  <m:r>
+                    <w:rPr>
+                      <w:rFonts w:ascii="Cambria Math" w:hAnsi="Cambria Math"/>
+                      <w:lang w:val="fr-FR"/>
+                    </w:rPr>
+                    <m:t>1~k,c</m:t>
+                  </m:r>
+                </m:e>
+              </m:d>
+            </m:sub>
+          </m:sSub>
+          <m:r>
+            <m:rPr>
+              <m:aln/>
+            </m:rPr>
+            <w:rPr>
+              <w:rFonts w:ascii="Cambria Math" w:hAnsi="Cambria Math"/>
+              <w:lang w:val="fr-FR"/>
+            </w:rPr>
+            <m:t>=</m:t>
+          </m:r>
+          <m:nary>
+            <m:naryPr>
+              <m:chr m:val="∑"/>
+              <m:limLoc m:val="undOvr"/>
+              <m:ctrlPr>
+                <w:rPr>
+                  <w:rFonts w:ascii="Cambria Math" w:hAnsi="Cambria Math"/>
+                  <w:i/>
+                  <w:lang w:val="fr-FR"/>
+                </w:rPr>
+              </m:ctrlPr>
+            </m:naryPr>
+            <m:sub>
+              <m:r>
+                <w:rPr>
+                  <w:rFonts w:ascii="Cambria Math" w:hAnsi="Cambria Math"/>
+                  <w:lang w:val="fr-FR"/>
+                </w:rPr>
+                <m:t>s=0</m:t>
+              </m:r>
+            </m:sub>
+            <m:sup>
+              <m:r>
+                <w:rPr>
+                  <w:rFonts w:ascii="Cambria Math" w:hAnsi="Cambria Math"/>
+                  <w:lang w:val="fr-FR"/>
+                </w:rPr>
+                <m:t>c</m:t>
+              </m:r>
+            </m:sup>
+            <m:e>
+              <m:r>
+                <w:rPr>
+                  <w:rFonts w:ascii="Cambria Math" w:hAnsi="Cambria Math"/>
+                  <w:lang w:val="fr-FR"/>
+                </w:rPr>
+                <m:t>MultiCn</m:t>
+              </m:r>
+              <m:sSub>
+                <m:sSubPr>
+                  <m:ctrlPr>
+                    <w:rPr>
+                      <w:rFonts w:ascii="Cambria Math" w:hAnsi="Cambria Math"/>
+                      <w:i/>
+                      <w:lang w:val="fr-FR"/>
+                    </w:rPr>
+                  </m:ctrlPr>
+                </m:sSubPr>
+                <m:e>
+                  <m:r>
+                    <w:rPr>
+                      <w:rFonts w:ascii="Cambria Math" w:hAnsi="Cambria Math"/>
+                      <w:lang w:val="fr-FR"/>
+                    </w:rPr>
+                    <m:t>t</m:t>
+                  </m:r>
+                </m:e>
+                <m:sub>
+                  <m:d>
+                    <m:dPr>
+                      <m:ctrlPr>
+                        <w:rPr>
+                          <w:rFonts w:ascii="Cambria Math" w:hAnsi="Cambria Math"/>
+                          <w:i/>
+                          <w:lang w:val="fr-FR"/>
+                        </w:rPr>
+                      </m:ctrlPr>
+                    </m:dPr>
+                    <m:e>
+                      <m:r>
+                        <w:rPr>
+                          <w:rFonts w:ascii="Cambria Math" w:hAnsi="Cambria Math"/>
+                          <w:lang w:val="fr-FR"/>
+                        </w:rPr>
+                        <m:t>1~k</m:t>
+                      </m:r>
+                      <m:r>
+                        <w:rPr>
+                          <w:rFonts w:ascii="Cambria Math" w:hAnsi="Cambria Math"/>
+                          <w:lang w:val="fr-FR"/>
+                        </w:rPr>
+                        <m:t>-1,s</m:t>
+                      </m:r>
+                    </m:e>
+                  </m:d>
+                </m:sub>
+              </m:sSub>
+              <m:r>
+                <w:rPr>
+                  <w:rFonts w:ascii="Cambria Math" w:hAnsi="Cambria Math"/>
+                  <w:lang w:val="fr-FR"/>
+                </w:rPr>
+                <m:t>×Total</m:t>
+              </m:r>
+              <m:r>
+                <w:rPr>
+                  <w:rFonts w:ascii="Cambria Math" w:hAnsi="Cambria Math"/>
+                  <w:lang w:val="fr-FR"/>
+                </w:rPr>
+                <m:t>Cn</m:t>
+              </m:r>
+              <m:sSub>
+                <m:sSubPr>
+                  <m:ctrlPr>
+                    <w:rPr>
+                      <w:rFonts w:ascii="Cambria Math" w:hAnsi="Cambria Math"/>
+                      <w:i/>
+                      <w:lang w:val="fr-FR"/>
+                    </w:rPr>
+                  </m:ctrlPr>
+                </m:sSubPr>
+                <m:e>
+                  <m:r>
+                    <w:rPr>
+                      <w:rFonts w:ascii="Cambria Math" w:hAnsi="Cambria Math"/>
+                      <w:lang w:val="fr-FR"/>
+                    </w:rPr>
+                    <m:t>t</m:t>
+                  </m:r>
+                </m:e>
+                <m:sub>
+                  <m:d>
+                    <m:dPr>
+                      <m:ctrlPr>
+                        <w:rPr>
+                          <w:rFonts w:ascii="Cambria Math" w:hAnsi="Cambria Math"/>
+                          <w:i/>
+                          <w:lang w:val="fr-FR"/>
+                        </w:rPr>
+                      </m:ctrlPr>
+                    </m:dPr>
+                    <m:e>
+                      <m:r>
+                        <w:rPr>
+                          <w:rFonts w:ascii="Cambria Math" w:hAnsi="Cambria Math"/>
+                          <w:lang w:val="fr-FR"/>
+                        </w:rPr>
+                        <m:t>k,c</m:t>
+                      </m:r>
+                      <m:r>
+                        <w:rPr>
+                          <w:rFonts w:ascii="Cambria Math" w:hAnsi="Cambria Math"/>
+                          <w:lang w:val="fr-FR"/>
+                        </w:rPr>
+                        <m:t>-s</m:t>
+                      </m:r>
+                    </m:e>
+                  </m:d>
+                </m:sub>
+              </m:sSub>
+            </m:e>
+          </m:nary>
+          <m:r>
+            <w:rPr>
+              <w:rFonts w:ascii="Cambria Math" w:hAnsi="Cambria Math"/>
+              <w:lang w:val="fr-FR"/>
+            </w:rPr>
+            <w:br/>
+          </m:r>
+        </m:oMath>
+        <m:oMath>
+          <m:r>
+            <m:rPr>
+              <m:aln/>
+            </m:rPr>
+            <w:rPr>
+              <w:rFonts w:ascii="Cambria Math" w:hAnsi="Cambria Math"/>
+              <w:lang w:val="fr-FR"/>
+            </w:rPr>
+            <m:t>=</m:t>
+          </m:r>
+          <m:nary>
+            <m:naryPr>
+              <m:chr m:val="∑"/>
+              <m:limLoc m:val="undOvr"/>
+              <m:ctrlPr>
+                <w:rPr>
+                  <w:rFonts w:ascii="Cambria Math" w:hAnsi="Cambria Math"/>
+                  <w:i/>
+                  <w:lang w:val="fr-FR"/>
+                </w:rPr>
+              </m:ctrlPr>
+            </m:naryPr>
+            <m:sub>
+              <m:r>
+                <w:rPr>
+                  <w:rFonts w:ascii="Cambria Math" w:hAnsi="Cambria Math"/>
+                  <w:lang w:val="fr-FR"/>
+                </w:rPr>
+                <m:t>s=0</m:t>
+              </m:r>
+            </m:sub>
+            <m:sup>
+              <m:r>
+                <w:rPr>
+                  <w:rFonts w:ascii="Cambria Math" w:hAnsi="Cambria Math"/>
+                  <w:lang w:val="fr-FR"/>
+                </w:rPr>
+                <m:t>c</m:t>
+              </m:r>
+            </m:sup>
+            <m:e>
+              <m:r>
+                <w:rPr>
+                  <w:rFonts w:ascii="Cambria Math" w:hAnsi="Cambria Math"/>
+                  <w:lang w:val="fr-FR"/>
+                </w:rPr>
+                <m:t>MultiCn</m:t>
+              </m:r>
+              <m:sSub>
+                <m:sSubPr>
+                  <m:ctrlPr>
+                    <w:rPr>
+                      <w:rFonts w:ascii="Cambria Math" w:hAnsi="Cambria Math"/>
+                      <w:i/>
+                      <w:lang w:val="fr-FR"/>
+                    </w:rPr>
+                  </m:ctrlPr>
+                </m:sSubPr>
+                <m:e>
+                  <m:r>
+                    <w:rPr>
+                      <w:rFonts w:ascii="Cambria Math" w:hAnsi="Cambria Math"/>
+                      <w:lang w:val="fr-FR"/>
+                    </w:rPr>
+                    <m:t>t</m:t>
+                  </m:r>
+                </m:e>
+                <m:sub>
+                  <m:d>
+                    <m:dPr>
+                      <m:ctrlPr>
+                        <w:rPr>
+                          <w:rFonts w:ascii="Cambria Math" w:hAnsi="Cambria Math"/>
+                          <w:i/>
+                          <w:lang w:val="fr-FR"/>
+                        </w:rPr>
+                      </m:ctrlPr>
+                    </m:dPr>
+                    <m:e>
+                      <m:r>
+                        <w:rPr>
+                          <w:rFonts w:ascii="Cambria Math" w:hAnsi="Cambria Math"/>
+                          <w:lang w:val="fr-FR"/>
+                        </w:rPr>
+                        <m:t>1~</m:t>
+                      </m:r>
+                      <m:r>
+                        <w:rPr>
+                          <w:rFonts w:ascii="Cambria Math" w:hAnsi="Cambria Math"/>
+                          <w:lang w:val="fr-FR"/>
+                        </w:rPr>
+                        <m:t>p</m:t>
+                      </m:r>
+                      <m:r>
+                        <w:rPr>
+                          <w:rFonts w:ascii="Cambria Math" w:hAnsi="Cambria Math"/>
+                          <w:lang w:val="fr-FR"/>
+                        </w:rPr>
+                        <m:t>-1,s</m:t>
+                      </m:r>
+                    </m:e>
+                  </m:d>
+                </m:sub>
+              </m:sSub>
+              <m:r>
+                <w:rPr>
+                  <w:rFonts w:ascii="Cambria Math" w:hAnsi="Cambria Math"/>
+                  <w:lang w:val="fr-FR"/>
+                </w:rPr>
+                <m:t>×</m:t>
+              </m:r>
+              <m:r>
+                <w:rPr>
+                  <w:rFonts w:ascii="Cambria Math" w:hAnsi="Cambria Math"/>
+                  <w:lang w:val="fr-FR"/>
+                </w:rPr>
+                <m:t>Multi</m:t>
+              </m:r>
+              <m:r>
+                <w:rPr>
+                  <w:rFonts w:ascii="Cambria Math" w:hAnsi="Cambria Math"/>
+                  <w:lang w:val="fr-FR"/>
+                </w:rPr>
+                <m:t>Cn</m:t>
+              </m:r>
+              <m:sSub>
+                <m:sSubPr>
+                  <m:ctrlPr>
+                    <w:rPr>
+                      <w:rFonts w:ascii="Cambria Math" w:hAnsi="Cambria Math"/>
+                      <w:i/>
+                      <w:lang w:val="fr-FR"/>
+                    </w:rPr>
+                  </m:ctrlPr>
+                </m:sSubPr>
+                <m:e>
+                  <m:r>
+                    <w:rPr>
+                      <w:rFonts w:ascii="Cambria Math" w:hAnsi="Cambria Math"/>
+                      <w:lang w:val="fr-FR"/>
+                    </w:rPr>
+                    <m:t>t</m:t>
+                  </m:r>
+                </m:e>
+                <m:sub>
+                  <m:d>
+                    <m:dPr>
+                      <m:ctrlPr>
+                        <w:rPr>
+                          <w:rFonts w:ascii="Cambria Math" w:hAnsi="Cambria Math"/>
+                          <w:i/>
+                          <w:lang w:val="fr-FR"/>
+                        </w:rPr>
+                      </m:ctrlPr>
+                    </m:dPr>
+                    <m:e>
+                      <m:r>
+                        <w:rPr>
+                          <w:rFonts w:ascii="Cambria Math" w:hAnsi="Cambria Math"/>
+                          <w:lang w:val="fr-FR"/>
+                        </w:rPr>
+                        <m:t>p~</m:t>
+                      </m:r>
+                      <m:r>
+                        <w:rPr>
+                          <w:rFonts w:ascii="Cambria Math" w:hAnsi="Cambria Math"/>
+                          <w:lang w:val="fr-FR"/>
+                        </w:rPr>
+                        <m:t>k,c-s</m:t>
+                      </m:r>
+                    </m:e>
+                  </m:d>
+                </m:sub>
+              </m:sSub>
+            </m:e>
+          </m:nary>
+          <m:r>
+            <w:rPr>
+              <w:rFonts w:ascii="Cambria Math" w:hAnsi="Cambria Math"/>
+              <w:lang w:val="fr-FR"/>
+            </w:rPr>
+            <m:t>,p∈[2,k]</m:t>
+          </m:r>
+        </m:oMath>
+      </m:oMathPara>
+    </w:p>
+    <w:p>
+      <w:pPr>
+        <w:jc w:val="left"/>
+        <w:rPr>
+          <w:lang w:val="fr-FR"/>
+        </w:rPr>
+      </w:pPr>
+      <w:r>
+        <w:rPr>
+          <w:lang w:val="fr-FR"/>
+        </w:rPr>
+        <w:t>Dans le programme</w:t>
+      </w:r>
+      <w:r>
+        <w:rPr>
+          <w:lang w:val="fr-FR"/>
+        </w:rPr>
+        <w:t xml:space="preserve"> </w:t>
+      </w:r>
+      <w:r>
+        <w:rPr>
+          <w:lang w:val="fr-FR"/>
+        </w:rPr>
+        <w:t xml:space="preserve">on utilise </w:t>
+      </w:r>
+      <w:r>
+        <w:rPr>
+          <w:lang w:val="fr-FR"/>
+        </w:rPr>
+        <w:t xml:space="preserve">surtout </w:t>
+      </w:r>
+      <m:oMath>
+        <m:r>
+          <w:rPr>
+            <w:rFonts w:ascii="Cambria Math" w:hAnsi="Cambria Math"/>
+            <w:lang w:val="fr-FR"/>
+          </w:rPr>
+          <m:t>MultiCn</m:t>
+        </m:r>
+        <m:sSub>
+          <m:sSubPr>
+            <m:ctrlPr>
+              <w:rPr>
+                <w:rFonts w:ascii="Cambria Math" w:hAnsi="Cambria Math"/>
+                <w:i/>
+                <w:lang w:val="fr-FR"/>
+              </w:rPr>
+            </m:ctrlPr>
+          </m:sSubPr>
+          <m:e>
+            <m:r>
+              <w:rPr>
+                <w:rFonts w:ascii="Cambria Math" w:hAnsi="Cambria Math"/>
+                <w:lang w:val="fr-FR"/>
+              </w:rPr>
+              <m:t>t</m:t>
+            </m:r>
+          </m:e>
+          <m:sub>
+            <m:d>
+              <m:dPr>
+                <m:ctrlPr>
+                  <w:rPr>
+                    <w:rFonts w:ascii="Cambria Math" w:hAnsi="Cambria Math"/>
+                    <w:i/>
+                    <w:lang w:val="fr-FR"/>
+                  </w:rPr>
+                </m:ctrlPr>
+              </m:dPr>
+              <m:e>
+                <m:sSub>
+                  <m:sSubPr>
+                    <m:ctrlPr>
+                      <w:rPr>
+                        <w:rFonts w:ascii="Cambria Math" w:hAnsi="Cambria Math"/>
+                        <w:i/>
+                      </w:rPr>
+                    </m:ctrlPr>
+                  </m:sSubPr>
+                  <m:e>
+                    <m:r>
+                      <w:rPr>
+                        <w:rFonts w:ascii="Cambria Math" w:hAnsi="Cambria Math"/>
+                        <w:lang w:val="fr-FR"/>
+                      </w:rPr>
+                      <m:t>∁</m:t>
+                    </m:r>
+                    <m:ctrlPr>
+                      <w:rPr>
+                        <w:rFonts w:ascii="Cambria Math" w:hAnsi="Cambria Math"/>
+                        <w:i/>
+                        <w:lang w:val="fr-FR"/>
+                      </w:rPr>
+                    </m:ctrlPr>
+                  </m:e>
+                  <m:sub>
+                    <m:r>
+                      <w:rPr>
+                        <w:rFonts w:ascii="Cambria Math" w:hAnsi="Cambria Math"/>
+                      </w:rPr>
+                      <m:t>u</m:t>
+                    </m:r>
+                  </m:sub>
+                </m:sSub>
+                <m:r>
+                  <w:rPr>
+                    <w:rFonts w:ascii="Cambria Math" w:hAnsi="Cambria Math"/>
+                  </w:rPr>
+                  <m:t>k</m:t>
+                </m:r>
+                <m:r>
+                  <w:rPr>
+                    <w:rFonts w:ascii="Cambria Math" w:hAnsi="Cambria Math"/>
+                    <w:lang w:val="fr-FR"/>
+                  </w:rPr>
+                  <m:t>,c</m:t>
+                </m:r>
+              </m:e>
+            </m:d>
+          </m:sub>
+        </m:sSub>
+      </m:oMath>
+      <w:r>
+        <w:rPr>
+          <w:rFonts w:hint="eastAsia"/>
+          <w:lang w:val="fr-FR"/>
+        </w:rPr>
+        <w:t>,</w:t>
+      </w:r>
+      <w:r>
+        <w:rPr>
+          <w:lang w:val="fr-FR"/>
+        </w:rPr>
+        <w:t xml:space="preserve"> </w:t>
+      </w:r>
+      <w:r>
+        <w:rPr>
+          <w:lang w:val="fr-FR"/>
+        </w:rPr>
+        <w:t xml:space="preserve">la nombre de configuration de l’ensemble de </w:t>
+      </w:r>
+      <w:r>
+        <w:rPr>
+          <w:lang w:val="fr-FR"/>
+        </w:rPr>
+        <w:t xml:space="preserve">tout les CC sauf </w:t>
+      </w:r>
+      <m:oMath>
+        <m:r>
+          <w:rPr>
+            <w:rFonts w:ascii="Cambria Math" w:hAnsi="Cambria Math"/>
+            <w:lang w:val="fr-FR"/>
+          </w:rPr>
+          <m:t>C</m:t>
+        </m:r>
+        <m:sSub>
+          <m:sSubPr>
+            <m:ctrlPr>
+              <w:rPr>
+                <w:rFonts w:ascii="Cambria Math" w:hAnsi="Cambria Math"/>
+                <w:i/>
+                <w:lang w:val="fr-FR"/>
+              </w:rPr>
+            </m:ctrlPr>
+          </m:sSubPr>
+          <m:e>
+            <m:r>
+              <w:rPr>
+                <w:rFonts w:ascii="Cambria Math" w:hAnsi="Cambria Math"/>
+                <w:lang w:val="fr-FR"/>
+              </w:rPr>
+              <m:t>C</m:t>
+            </m:r>
+          </m:e>
+          <m:sub>
+            <m:r>
+              <w:rPr>
+                <w:rFonts w:ascii="Cambria Math" w:hAnsi="Cambria Math"/>
+                <w:lang w:val="fr-FR"/>
+              </w:rPr>
+              <m:t>k</m:t>
+            </m:r>
+          </m:sub>
+        </m:sSub>
+      </m:oMath>
+      <w:r>
+        <w:rPr>
+          <w:rFonts w:hint="eastAsia"/>
+          <w:lang w:val="fr-FR"/>
+        </w:rPr>
+        <w:t>.</w:t>
+      </w:r>
+      <w:r>
+        <w:rPr>
+          <w:lang w:val="fr-FR"/>
+        </w:rPr>
+        <w:t xml:space="preserve"> O</w:t>
+      </w:r>
+      <w:r>
+        <w:rPr>
+          <w:lang w:val="fr-FR"/>
+        </w:rPr>
+        <w:t xml:space="preserve">n calcul </w:t>
+      </w:r>
+      <w:r>
+        <w:rPr>
+          <w:lang w:val="fr-FR"/>
+        </w:rPr>
+        <w:t xml:space="preserve">donc </w:t>
+      </w:r>
+      <w:r>
+        <w:rPr>
+          <w:rFonts w:hint="eastAsia"/>
+          <w:lang w:val="fr-FR"/>
+        </w:rPr>
+        <w:t>l</w:t>
+      </w:r>
+      <w:r>
+        <w:rPr>
+          <w:lang w:val="fr-FR"/>
+        </w:rPr>
+        <w:t xml:space="preserve">es </w:t>
+      </w:r>
+      <m:oMath>
+        <m:r>
+          <w:rPr>
+            <w:rFonts w:ascii="Cambria Math" w:hAnsi="Cambria Math"/>
+            <w:lang w:val="fr-FR"/>
+          </w:rPr>
+          <m:t>MultiCn</m:t>
+        </m:r>
+        <m:sSub>
+          <m:sSubPr>
+            <m:ctrlPr>
+              <w:rPr>
+                <w:rFonts w:ascii="Cambria Math" w:hAnsi="Cambria Math"/>
+                <w:i/>
+                <w:lang w:val="fr-FR"/>
+              </w:rPr>
+            </m:ctrlPr>
+          </m:sSubPr>
+          <m:e>
+            <m:r>
+              <w:rPr>
+                <w:rFonts w:ascii="Cambria Math" w:hAnsi="Cambria Math"/>
+                <w:lang w:val="fr-FR"/>
+              </w:rPr>
+              <m:t>t</m:t>
+            </m:r>
+          </m:e>
+          <m:sub>
+            <m:r>
+              <w:rPr>
+                <w:rFonts w:ascii="Cambria Math" w:hAnsi="Cambria Math"/>
+                <w:lang w:val="fr-FR"/>
+              </w:rPr>
+              <m:t>(1~k,c)</m:t>
+            </m:r>
+          </m:sub>
+        </m:sSub>
+      </m:oMath>
+      <w:r>
+        <w:rPr>
+          <w:lang w:val="fr-FR"/>
+        </w:rPr>
+        <w:t xml:space="preserve"> </w:t>
+      </w:r>
+      <w:r>
+        <w:rPr>
+          <w:lang w:val="fr-FR"/>
+        </w:rPr>
+        <w:t xml:space="preserve">et </w:t>
+      </w:r>
+      <m:oMath>
+        <m:r>
+          <w:rPr>
+            <w:rFonts w:ascii="Cambria Math" w:hAnsi="Cambria Math"/>
+            <w:lang w:val="fr-FR"/>
+          </w:rPr>
+          <m:t>MultiCn</m:t>
+        </m:r>
+        <m:sSub>
+          <m:sSubPr>
+            <m:ctrlPr>
+              <w:rPr>
+                <w:rFonts w:ascii="Cambria Math" w:hAnsi="Cambria Math"/>
+                <w:i/>
+                <w:lang w:val="fr-FR"/>
+              </w:rPr>
+            </m:ctrlPr>
+          </m:sSubPr>
+          <m:e>
+            <m:r>
+              <w:rPr>
+                <w:rFonts w:ascii="Cambria Math" w:hAnsi="Cambria Math"/>
+                <w:lang w:val="fr-FR"/>
+              </w:rPr>
+              <m:t>t</m:t>
+            </m:r>
+          </m:e>
+          <m:sub>
+            <m:r>
+              <w:rPr>
+                <w:rFonts w:ascii="Cambria Math" w:hAnsi="Cambria Math"/>
+                <w:lang w:val="fr-FR"/>
+              </w:rPr>
+              <m:t>(k</m:t>
+            </m:r>
+            <m:r>
+              <w:rPr>
+                <w:rFonts w:ascii="Cambria Math" w:hAnsi="Cambria Math"/>
+                <w:lang w:val="fr-FR"/>
+              </w:rPr>
+              <m:t>~K</m:t>
+            </m:r>
+            <m:r>
+              <w:rPr>
+                <w:rFonts w:ascii="Cambria Math" w:hAnsi="Cambria Math"/>
+                <w:lang w:val="fr-FR"/>
+              </w:rPr>
+              <m:t>,c)</m:t>
+            </m:r>
+          </m:sub>
+        </m:sSub>
+      </m:oMath>
+      <w:r>
+        <w:rPr>
+          <w:rFonts w:hint="eastAsia"/>
+          <w:lang w:val="fr-FR"/>
+        </w:rPr>
+        <w:t xml:space="preserve"> </w:t>
+      </w:r>
+      <w:r>
+        <w:rPr>
+          <w:lang w:val="fr-FR"/>
+        </w:rPr>
+        <w:t xml:space="preserve">par </w:t>
+      </w:r>
+      <w:r>
+        <w:rPr>
+          <w:lang w:val="fr-FR"/>
+        </w:rPr>
+        <w:t>p</w:t>
+      </w:r>
+      <w:r>
+        <w:rPr>
+          <w:lang w:val="fr-FR"/>
+        </w:rPr>
+        <w:t>rogrammation dynamique</w:t>
+      </w:r>
+      <w:r>
+        <w:rPr>
+          <w:lang w:val="fr-FR"/>
+        </w:rPr>
+        <w:t xml:space="preserve"> utilisant la première équation</w:t>
+      </w:r>
+      <w:r>
+        <w:rPr>
+          <w:lang w:val="fr-FR"/>
+        </w:rPr>
+        <w:t>, puis</w:t>
+      </w:r>
+      <w:r>
+        <w:rPr>
+          <w:lang w:val="fr-FR"/>
+        </w:rPr>
+        <w:t xml:space="preserve"> </w:t>
+      </w:r>
+      <m:oMath>
+        <m:r>
+          <w:rPr>
+            <w:rFonts w:ascii="Cambria Math" w:hAnsi="Cambria Math"/>
+            <w:lang w:val="fr-FR"/>
+          </w:rPr>
+          <m:t>MultiCn</m:t>
+        </m:r>
+        <m:sSub>
+          <m:sSubPr>
+            <m:ctrlPr>
+              <w:rPr>
+                <w:rFonts w:ascii="Cambria Math" w:hAnsi="Cambria Math"/>
+                <w:i/>
+                <w:lang w:val="fr-FR"/>
+              </w:rPr>
+            </m:ctrlPr>
+          </m:sSubPr>
+          <m:e>
+            <m:r>
+              <w:rPr>
+                <w:rFonts w:ascii="Cambria Math" w:hAnsi="Cambria Math"/>
+                <w:lang w:val="fr-FR"/>
+              </w:rPr>
+              <m:t>t</m:t>
+            </m:r>
+          </m:e>
+          <m:sub>
+            <m:d>
+              <m:dPr>
+                <m:ctrlPr>
+                  <w:rPr>
+                    <w:rFonts w:ascii="Cambria Math" w:hAnsi="Cambria Math"/>
+                    <w:i/>
+                    <w:lang w:val="fr-FR"/>
+                  </w:rPr>
+                </m:ctrlPr>
+              </m:dPr>
+              <m:e>
+                <m:sSub>
+                  <m:sSubPr>
+                    <m:ctrlPr>
+                      <w:rPr>
+                        <w:rFonts w:ascii="Cambria Math" w:hAnsi="Cambria Math"/>
+                        <w:i/>
+                      </w:rPr>
+                    </m:ctrlPr>
+                  </m:sSubPr>
+                  <m:e>
+                    <m:r>
+                      <w:rPr>
+                        <w:rFonts w:ascii="Cambria Math" w:hAnsi="Cambria Math"/>
+                        <w:lang w:val="fr-FR"/>
+                      </w:rPr>
+                      <m:t>∁</m:t>
+                    </m:r>
+                    <m:ctrlPr>
+                      <w:rPr>
+                        <w:rFonts w:ascii="Cambria Math" w:hAnsi="Cambria Math"/>
+                        <w:i/>
+                        <w:lang w:val="fr-FR"/>
+                      </w:rPr>
+                    </m:ctrlPr>
+                  </m:e>
+                  <m:sub>
+                    <m:r>
+                      <w:rPr>
+                        <w:rFonts w:ascii="Cambria Math" w:hAnsi="Cambria Math"/>
+                      </w:rPr>
+                      <m:t>u</m:t>
+                    </m:r>
+                  </m:sub>
+                </m:sSub>
+                <m:r>
+                  <w:rPr>
+                    <w:rFonts w:ascii="Cambria Math" w:hAnsi="Cambria Math"/>
+                  </w:rPr>
+                  <m:t>k</m:t>
+                </m:r>
+                <m:r>
+                  <w:rPr>
+                    <w:rFonts w:ascii="Cambria Math" w:hAnsi="Cambria Math"/>
+                    <w:lang w:val="fr-FR"/>
+                  </w:rPr>
+                  <m:t>,c</m:t>
+                </m:r>
+              </m:e>
+            </m:d>
+          </m:sub>
+        </m:sSub>
+      </m:oMath>
+      <w:r>
+        <w:rPr>
+          <w:rFonts w:hint="eastAsia"/>
+          <w:lang w:val="fr-FR"/>
+        </w:rPr>
+        <w:t xml:space="preserve"> </w:t>
+      </w:r>
+      <w:r>
+        <w:rPr>
+          <w:lang w:val="fr-FR"/>
+        </w:rPr>
+        <w:t xml:space="preserve">utilisant la </w:t>
+      </w:r>
+      <w:r>
+        <w:rPr>
+          <w:lang w:val="fr-FR"/>
+        </w:rPr>
+        <w:t>deuxième</w:t>
+      </w:r>
+      <w:r>
+        <w:rPr>
+          <w:lang w:val="fr-FR"/>
+        </w:rPr>
+        <w:t xml:space="preserve"> équation</w:t>
+      </w:r>
+      <w:r>
+        <w:rPr>
+          <w:lang w:val="fr-FR"/>
+        </w:rPr>
+        <w:t xml:space="preserve">. </w:t>
+      </w:r>
+    </w:p>
+    <w:p>
+      <w:pPr>
+        <w:jc w:val="left"/>
+        <w:rPr>
+          <w:lang w:val="fr-FR"/>
+        </w:rPr>
+      </w:pPr>
+    </w:p>
+    <w:p>
+      <w:pPr>
+        <w:jc w:val="left"/>
+        <w:rPr>
+          <w:lang w:val="fr-FR"/>
+        </w:rPr>
+      </w:pPr>
+      <w:r>
+        <w:rPr>
+          <w:lang w:val="fr-FR"/>
+        </w:rPr>
+        <w:t xml:space="preserve">Il existe encore </w:t>
+      </w:r>
+      <m:oMath>
+        <m:r>
+          <w:rPr>
+            <w:rFonts w:ascii="Cambria Math" w:hAnsi="Cambria Math"/>
+            <w:lang w:val="fr-FR"/>
+          </w:rPr>
+          <m:t>n</m:t>
+        </m:r>
+      </m:oMath>
+      <w:r>
+        <w:rPr>
+          <w:lang w:val="fr-FR"/>
+        </w:rPr>
+        <w:t xml:space="preserve"> </w:t>
+      </w:r>
+      <w:r>
+        <w:rPr>
+          <w:lang w:val="fr-FR"/>
+        </w:rPr>
+        <w:t>cases inconnues qui ne sont pas dans les CC.</w:t>
+      </w:r>
+      <w:r>
+        <w:rPr>
+          <w:lang w:val="fr-FR"/>
+        </w:rPr>
+        <w:t xml:space="preserve"> Ces cases sont isolées.</w:t>
+      </w:r>
+      <w:r>
+        <w:rPr>
+          <w:lang w:val="fr-FR"/>
+        </w:rPr>
+        <w:t xml:space="preserve"> La</w:t>
+      </w:r>
+      <w:r>
+        <w:rPr>
+          <w:lang w:val="fr-FR"/>
+        </w:rPr>
+        <w:t xml:space="preserve"> nombre de configuration de</w:t>
+      </w:r>
+      <w:r>
+        <w:rPr>
+          <w:lang w:val="fr-FR"/>
+        </w:rPr>
+        <w:t xml:space="preserve"> ces cases avec </w:t>
+      </w:r>
+      <m:oMath>
+        <m:r>
+          <w:rPr>
+            <w:rFonts w:ascii="Cambria Math" w:hAnsi="Cambria Math"/>
+            <w:lang w:val="fr-FR"/>
+          </w:rPr>
+          <m:t>c</m:t>
+        </m:r>
+      </m:oMath>
+      <w:r>
+        <w:rPr>
+          <w:rFonts w:hint="eastAsia"/>
+          <w:lang w:val="fr-FR"/>
+        </w:rPr>
+        <w:t xml:space="preserve"> </w:t>
+      </w:r>
+      <w:r>
+        <w:rPr>
+          <w:lang w:val="fr-FR"/>
+        </w:rPr>
+        <w:t>mines</w:t>
+      </w:r>
+      <w:r>
+        <w:rPr>
+          <w:lang w:val="fr-FR"/>
+        </w:rPr>
+        <w:t xml:space="preserve"> </w:t>
+      </w:r>
+      <w:r>
+        <w:rPr>
+          <w:rFonts w:hint="eastAsia"/>
+          <w:lang w:val="fr-FR"/>
+        </w:rPr>
+        <w:t>p</w:t>
+      </w:r>
+      <w:r>
+        <w:rPr>
+          <w:lang w:val="fr-FR"/>
+        </w:rPr>
+        <w:t>eut être calculé par combinaison mathématique</w:t>
+      </w:r>
+      <w:r>
+        <w:rPr>
+          <w:lang w:val="fr-FR"/>
+        </w:rPr>
+        <w:t xml:space="preserve"> : </w:t>
+      </w:r>
+    </w:p>
+    <w:p>
+      <w:pPr>
+        <w:jc w:val="left"/>
+        <w:rPr>
+          <w:lang w:val="fr-FR"/>
+        </w:rPr>
+      </w:pPr>
+      <m:oMathPara>
+        <m:oMath>
+          <m:r>
+            <w:rPr>
+              <w:rFonts w:ascii="Cambria Math" w:hAnsi="Cambria Math"/>
+              <w:lang w:val="fr-FR"/>
+            </w:rPr>
+            <m:t>IsolCn</m:t>
+          </m:r>
+          <m:sSub>
+            <m:sSubPr>
+              <m:ctrlPr>
+                <w:rPr>
+                  <w:rFonts w:ascii="Cambria Math" w:hAnsi="Cambria Math"/>
+                  <w:i/>
+                  <w:lang w:val="fr-FR"/>
+                </w:rPr>
+              </m:ctrlPr>
+            </m:sSubPr>
+            <m:e>
+              <m:r>
+                <w:rPr>
+                  <w:rFonts w:ascii="Cambria Math" w:hAnsi="Cambria Math"/>
+                  <w:lang w:val="fr-FR"/>
+                </w:rPr>
+                <m:t>t</m:t>
+              </m:r>
+            </m:e>
+            <m:sub>
+              <m:r>
+                <w:rPr>
+                  <w:rFonts w:ascii="Cambria Math" w:hAnsi="Cambria Math"/>
+                  <w:lang w:val="fr-FR"/>
+                </w:rPr>
+                <m:t>(n,c)</m:t>
+              </m:r>
+            </m:sub>
+          </m:sSub>
+          <m:r>
+            <w:rPr>
+              <w:rFonts w:ascii="Cambria Math" w:hAnsi="Cambria Math"/>
+              <w:lang w:val="fr-FR"/>
+            </w:rPr>
+            <m:t>=</m:t>
+          </m:r>
+          <m:d>
+            <m:dPr>
+              <m:ctrlPr>
+                <w:rPr>
+                  <w:rFonts w:ascii="Cambria Math" w:hAnsi="Cambria Math"/>
+                  <w:i/>
+                  <w:lang w:val="fr-FR"/>
+                </w:rPr>
+              </m:ctrlPr>
+            </m:dPr>
+            <m:e>
+              <m:f>
+                <m:fPr>
+                  <m:type m:val="noBar"/>
+                  <m:ctrlPr>
+                    <w:rPr>
+                      <w:rFonts w:ascii="Cambria Math" w:hAnsi="Cambria Math"/>
+                      <w:i/>
+                      <w:lang w:val="fr-FR"/>
+                    </w:rPr>
+                  </m:ctrlPr>
+                </m:fPr>
+                <m:num>
+                  <m:r>
+                    <w:rPr>
+                      <w:rFonts w:ascii="Cambria Math" w:hAnsi="Cambria Math"/>
+                      <w:lang w:val="fr-FR"/>
+                    </w:rPr>
+                    <m:t>n</m:t>
+                  </m:r>
+                </m:num>
+                <m:den>
+                  <m:r>
+                    <w:rPr>
+                      <w:rFonts w:ascii="Cambria Math" w:hAnsi="Cambria Math"/>
+                      <w:lang w:val="fr-FR"/>
+                    </w:rPr>
+                    <m:t>c</m:t>
+                  </m:r>
+                </m:den>
+              </m:f>
+            </m:e>
+          </m:d>
+          <m:r>
+            <w:rPr>
+              <w:rFonts w:ascii="Cambria Math" w:hAnsi="Cambria Math"/>
+              <w:lang w:val="fr-FR"/>
+            </w:rPr>
+            <m:t>=</m:t>
+          </m:r>
+          <m:d>
+            <m:dPr>
+              <m:ctrlPr>
+                <w:rPr>
+                  <w:rFonts w:ascii="Cambria Math" w:hAnsi="Cambria Math"/>
+                  <w:i/>
+                  <w:lang w:val="fr-FR"/>
+                </w:rPr>
+              </m:ctrlPr>
+            </m:dPr>
+            <m:e>
+              <m:f>
+                <m:fPr>
+                  <m:type m:val="noBar"/>
+                  <m:ctrlPr>
+                    <w:rPr>
+                      <w:rFonts w:ascii="Cambria Math" w:hAnsi="Cambria Math"/>
+                      <w:i/>
+                      <w:lang w:val="fr-FR"/>
+                    </w:rPr>
+                  </m:ctrlPr>
+                </m:fPr>
+                <m:num>
+                  <m:r>
+                    <w:rPr>
+                      <w:rFonts w:ascii="Cambria Math" w:hAnsi="Cambria Math"/>
+                      <w:lang w:val="fr-FR"/>
+                    </w:rPr>
+                    <m:t>n</m:t>
+                  </m:r>
+                  <m:r>
+                    <w:rPr>
+                      <w:rFonts w:ascii="Cambria Math" w:hAnsi="Cambria Math"/>
+                      <w:lang w:val="fr-FR"/>
+                    </w:rPr>
+                    <m:t>-1</m:t>
+                  </m:r>
+                </m:num>
+                <m:den>
+                  <m:r>
+                    <w:rPr>
+                      <w:rFonts w:ascii="Cambria Math" w:hAnsi="Cambria Math"/>
+                      <w:lang w:val="fr-FR"/>
+                    </w:rPr>
+                    <m:t>c</m:t>
+                  </m:r>
+                </m:den>
+              </m:f>
+            </m:e>
+          </m:d>
+          <m:r>
+            <w:rPr>
+              <w:rFonts w:ascii="Cambria Math" w:hAnsi="Cambria Math"/>
+              <w:lang w:val="fr-FR"/>
+            </w:rPr>
+            <m:t>+</m:t>
+          </m:r>
+          <m:d>
+            <m:dPr>
+              <m:ctrlPr>
+                <w:rPr>
+                  <w:rFonts w:ascii="Cambria Math" w:hAnsi="Cambria Math"/>
+                  <w:i/>
+                  <w:lang w:val="fr-FR"/>
+                </w:rPr>
+              </m:ctrlPr>
+            </m:dPr>
+            <m:e>
+              <m:f>
+                <m:fPr>
+                  <m:type m:val="noBar"/>
+                  <m:ctrlPr>
+                    <w:rPr>
+                      <w:rFonts w:ascii="Cambria Math" w:hAnsi="Cambria Math"/>
+                      <w:i/>
+                      <w:lang w:val="fr-FR"/>
+                    </w:rPr>
+                  </m:ctrlPr>
+                </m:fPr>
+                <m:num>
+                  <m:r>
+                    <w:rPr>
+                      <w:rFonts w:ascii="Cambria Math" w:hAnsi="Cambria Math"/>
+                      <w:lang w:val="fr-FR"/>
+                    </w:rPr>
+                    <m:t>n</m:t>
+                  </m:r>
+                  <m:r>
+                    <w:rPr>
+                      <w:rFonts w:ascii="Cambria Math" w:hAnsi="Cambria Math"/>
+                      <w:lang w:val="fr-FR"/>
+                    </w:rPr>
+                    <m:t>-1</m:t>
+                  </m:r>
+                </m:num>
+                <m:den>
+                  <m:r>
+                    <w:rPr>
+                      <w:rFonts w:ascii="Cambria Math" w:hAnsi="Cambria Math"/>
+                      <w:lang w:val="fr-FR"/>
+                    </w:rPr>
+                    <m:t>c</m:t>
+                  </m:r>
+                  <m:r>
+                    <w:rPr>
+                      <w:rFonts w:ascii="Cambria Math" w:hAnsi="Cambria Math"/>
+                      <w:lang w:val="fr-FR"/>
+                    </w:rPr>
+                    <m:t>-1</m:t>
+                  </m:r>
+                </m:den>
+              </m:f>
+            </m:e>
+          </m:d>
+        </m:oMath>
+      </m:oMathPara>
+    </w:p>
+    <w:p>
+      <w:pPr>
+        <w:jc w:val="left"/>
+        <w:rPr>
+          <w:lang w:val="fr-FR"/>
+        </w:rPr>
+      </w:pPr>
+      <w:r>
+        <w:rPr>
+          <w:lang w:val="fr-FR"/>
+        </w:rPr>
+        <w:t>L</w:t>
+      </w:r>
+      <w:r>
+        <w:rPr>
+          <w:lang w:val="fr-FR"/>
+        </w:rPr>
+        <w:t>a n</w:t>
+      </w:r>
+      <w:r>
+        <w:rPr>
+          <w:lang w:val="fr-FR"/>
+        </w:rPr>
+        <w:t xml:space="preserve">ombre </w:t>
+      </w:r>
+      <w:r>
+        <w:rPr>
+          <w:lang w:val="fr-FR"/>
+        </w:rPr>
+        <w:t>des</w:t>
+      </w:r>
+      <w:r>
+        <w:rPr>
+          <w:lang w:val="fr-FR"/>
+        </w:rPr>
+        <w:t xml:space="preserve"> configurations </w:t>
+      </w:r>
+      <w:r>
+        <w:rPr>
+          <w:lang w:val="fr-FR"/>
+        </w:rPr>
+        <w:t xml:space="preserve">de mines </w:t>
+      </w:r>
+      <w:r>
+        <w:rPr>
+          <w:lang w:val="fr-FR"/>
+        </w:rPr>
+        <w:t xml:space="preserve">de l’ensemble </w:t>
+      </w:r>
+      <w:r>
+        <w:rPr>
+          <w:rFonts w:hint="eastAsia"/>
+          <w:lang w:val="fr-FR"/>
+        </w:rPr>
+        <w:t>d</w:t>
+      </w:r>
+      <w:r>
+        <w:rPr>
+          <w:lang w:val="fr-FR"/>
+        </w:rPr>
+        <w:t xml:space="preserve">e </w:t>
+      </w:r>
+      <m:oMath>
+        <m:r>
+          <w:rPr>
+            <w:rFonts w:ascii="Cambria Math" w:hAnsi="Cambria Math"/>
+            <w:lang w:val="fr-FR"/>
+          </w:rPr>
+          <m:t>T</m:t>
+        </m:r>
+      </m:oMath>
+      <w:r>
+        <w:rPr>
+          <w:rFonts w:hint="eastAsia"/>
+          <w:lang w:val="fr-FR"/>
+        </w:rPr>
+        <w:t xml:space="preserve"> </w:t>
+      </w:r>
+      <w:r>
+        <w:rPr>
+          <w:lang w:val="fr-FR"/>
+        </w:rPr>
+        <w:t>et les cases isolées</w:t>
+      </w:r>
+      <w:r>
+        <w:rPr>
+          <w:lang w:val="fr-FR"/>
+        </w:rPr>
+        <w:t xml:space="preserve"> : </w:t>
+      </w:r>
+    </w:p>
+    <w:p>
+      <w:pPr>
+        <w:jc w:val="left"/>
+        <w:rPr>
+          <w:lang w:val="fr-FR"/>
+        </w:rPr>
+      </w:pPr>
+      <m:oMathPara>
+        <m:oMath>
+          <m:r>
+            <w:rPr>
+              <w:rFonts w:ascii="Cambria Math" w:hAnsi="Cambria Math"/>
+              <w:lang w:val="fr-FR"/>
+            </w:rPr>
+            <m:t>Cn</m:t>
+          </m:r>
+          <m:sSub>
+            <m:sSubPr>
+              <m:ctrlPr>
+                <w:rPr>
+                  <w:rFonts w:ascii="Cambria Math" w:hAnsi="Cambria Math"/>
+                  <w:i/>
+                  <w:lang w:val="fr-FR"/>
+                </w:rPr>
+              </m:ctrlPr>
+            </m:sSubPr>
+            <m:e>
+              <m:r>
+                <w:rPr>
+                  <w:rFonts w:ascii="Cambria Math" w:hAnsi="Cambria Math"/>
+                  <w:lang w:val="fr-FR"/>
+                </w:rPr>
+                <m:t>t</m:t>
+              </m:r>
+            </m:e>
+            <m:sub>
+              <m:r>
+                <w:rPr>
+                  <w:rFonts w:ascii="Cambria Math" w:hAnsi="Cambria Math"/>
+                  <w:lang w:val="fr-FR"/>
+                </w:rPr>
+                <m:t>(T,c)</m:t>
+              </m:r>
+            </m:sub>
+          </m:sSub>
+          <m:r>
+            <w:rPr>
+              <w:rFonts w:ascii="Cambria Math" w:hAnsi="Cambria Math"/>
+              <w:lang w:val="fr-FR"/>
+            </w:rPr>
+            <m:t>=</m:t>
+          </m:r>
+          <m:nary>
+            <m:naryPr>
+              <m:chr m:val="∑"/>
+              <m:limLoc m:val="undOvr"/>
+              <m:ctrlPr>
+                <w:rPr>
+                  <w:rFonts w:ascii="Cambria Math" w:hAnsi="Cambria Math"/>
+                  <w:i/>
+                  <w:lang w:val="fr-FR"/>
+                </w:rPr>
+              </m:ctrlPr>
+            </m:naryPr>
+            <m:sub>
+              <m:r>
+                <w:rPr>
+                  <w:rFonts w:ascii="Cambria Math" w:hAnsi="Cambria Math"/>
+                  <w:lang w:val="fr-FR"/>
+                </w:rPr>
+                <m:t>s=0</m:t>
+              </m:r>
+            </m:sub>
+            <m:sup>
+              <m:r>
+                <w:rPr>
+                  <w:rFonts w:ascii="Cambria Math" w:hAnsi="Cambria Math"/>
+                  <w:lang w:val="fr-FR"/>
+                </w:rPr>
+                <m:t>c</m:t>
+              </m:r>
+            </m:sup>
+            <m:e>
+              <m:r>
+                <w:rPr>
+                  <w:rFonts w:ascii="Cambria Math" w:hAnsi="Cambria Math"/>
+                  <w:lang w:val="fr-FR"/>
+                </w:rPr>
+                <m:t>MultiCn</m:t>
+              </m:r>
+              <m:sSub>
+                <m:sSubPr>
+                  <m:ctrlPr>
+                    <w:rPr>
+                      <w:rFonts w:ascii="Cambria Math" w:hAnsi="Cambria Math"/>
+                      <w:i/>
+                      <w:lang w:val="fr-FR"/>
+                    </w:rPr>
+                  </m:ctrlPr>
+                </m:sSubPr>
+                <m:e>
+                  <m:r>
+                    <w:rPr>
+                      <w:rFonts w:ascii="Cambria Math" w:hAnsi="Cambria Math"/>
+                      <w:lang w:val="fr-FR"/>
+                    </w:rPr>
+                    <m:t>t</m:t>
+                  </m:r>
+                </m:e>
+                <m:sub>
+                  <m:d>
+                    <m:dPr>
+                      <m:ctrlPr>
+                        <w:rPr>
+                          <w:rFonts w:ascii="Cambria Math" w:hAnsi="Cambria Math"/>
+                          <w:i/>
+                          <w:lang w:val="fr-FR"/>
+                        </w:rPr>
+                      </m:ctrlPr>
+                    </m:dPr>
+                    <m:e>
+                      <m:r>
+                        <w:rPr>
+                          <w:rFonts w:ascii="Cambria Math" w:hAnsi="Cambria Math"/>
+                          <w:lang w:val="fr-FR"/>
+                        </w:rPr>
+                        <m:t>T</m:t>
+                      </m:r>
+                      <m:r>
+                        <w:rPr>
+                          <w:rFonts w:ascii="Cambria Math" w:hAnsi="Cambria Math"/>
+                          <w:lang w:val="fr-FR"/>
+                        </w:rPr>
+                        <m:t>,</m:t>
+                      </m:r>
+                      <m:r>
+                        <w:rPr>
+                          <w:rFonts w:ascii="Cambria Math" w:hAnsi="Cambria Math"/>
+                          <w:lang w:val="fr-FR"/>
+                        </w:rPr>
+                        <m:t>c</m:t>
+                      </m:r>
+                    </m:e>
+                  </m:d>
+                </m:sub>
+              </m:sSub>
+              <m:r>
+                <w:rPr>
+                  <w:rFonts w:ascii="Cambria Math" w:hAnsi="Cambria Math"/>
+                  <w:lang w:val="fr-FR"/>
+                </w:rPr>
+                <m:t>×</m:t>
+              </m:r>
+              <m:r>
+                <w:rPr>
+                  <w:rFonts w:ascii="Cambria Math" w:hAnsi="Cambria Math"/>
+                  <w:lang w:val="fr-FR"/>
+                </w:rPr>
+                <m:t>Isol</m:t>
+              </m:r>
+              <m:r>
+                <w:rPr>
+                  <w:rFonts w:ascii="Cambria Math" w:hAnsi="Cambria Math"/>
+                  <w:lang w:val="fr-FR"/>
+                </w:rPr>
+                <m:t>Cn</m:t>
+              </m:r>
+              <m:sSub>
+                <m:sSubPr>
+                  <m:ctrlPr>
+                    <w:rPr>
+                      <w:rFonts w:ascii="Cambria Math" w:hAnsi="Cambria Math"/>
+                      <w:i/>
+                      <w:lang w:val="fr-FR"/>
+                    </w:rPr>
+                  </m:ctrlPr>
+                </m:sSubPr>
+                <m:e>
+                  <m:r>
+                    <w:rPr>
+                      <w:rFonts w:ascii="Cambria Math" w:hAnsi="Cambria Math"/>
+                      <w:lang w:val="fr-FR"/>
+                    </w:rPr>
+                    <m:t>t</m:t>
+                  </m:r>
+                </m:e>
+                <m:sub>
+                  <m:d>
+                    <m:dPr>
+                      <m:ctrlPr>
+                        <w:rPr>
+                          <w:rFonts w:ascii="Cambria Math" w:hAnsi="Cambria Math"/>
+                          <w:i/>
+                          <w:lang w:val="fr-FR"/>
+                        </w:rPr>
+                      </m:ctrlPr>
+                    </m:dPr>
+                    <m:e>
+                      <m:r>
+                        <w:rPr>
+                          <w:rFonts w:ascii="Cambria Math" w:hAnsi="Cambria Math"/>
+                          <w:lang w:val="fr-FR"/>
+                        </w:rPr>
+                        <m:t>n</m:t>
+                      </m:r>
+                      <m:r>
+                        <w:rPr>
+                          <w:rFonts w:ascii="Cambria Math" w:hAnsi="Cambria Math"/>
+                          <w:lang w:val="fr-FR"/>
+                        </w:rPr>
+                        <m:t>,</m:t>
+                      </m:r>
+                      <m:r>
+                        <w:rPr>
+                          <w:rFonts w:ascii="Cambria Math" w:hAnsi="Cambria Math"/>
+                          <w:lang w:val="fr-FR"/>
+                        </w:rPr>
+                        <m:t>c</m:t>
+                      </m:r>
+                      <m:r>
+                        <w:rPr>
+                          <w:rFonts w:ascii="Cambria Math" w:hAnsi="Cambria Math"/>
+                          <w:lang w:val="fr-FR"/>
+                        </w:rPr>
+                        <m:t>-s</m:t>
+                      </m:r>
+                    </m:e>
+                  </m:d>
+                </m:sub>
+              </m:sSub>
+            </m:e>
+          </m:nary>
+        </m:oMath>
+      </m:oMathPara>
+    </w:p>
+    <w:p>
+      <w:pPr>
+        <w:jc w:val="left"/>
+        <w:rPr>
+          <w:lang w:val="fr-FR"/>
+        </w:rPr>
+      </w:pPr>
+      <w:r>
+        <w:rPr>
+          <w:lang w:val="fr-FR"/>
+        </w:rPr>
+        <w:t>Finalement, p</w:t>
+      </w:r>
+      <w:r>
+        <w:rPr>
+          <w:lang w:val="fr-FR"/>
+        </w:rPr>
+        <w:t xml:space="preserve">our tout cases dans un CC, ou </w:t>
+      </w:r>
+      <w:r>
+        <w:rPr>
+          <w:rFonts w:hint="eastAsia"/>
+          <w:lang w:val="fr-FR"/>
+        </w:rPr>
+        <w:t>b</w:t>
+      </w:r>
+      <w:r>
+        <w:rPr>
+          <w:lang w:val="fr-FR"/>
+        </w:rPr>
+        <w:t xml:space="preserve">ien </w:t>
+      </w:r>
+      <m:oMath>
+        <m:r>
+          <w:rPr>
+            <w:rFonts w:ascii="Cambria Math" w:hAnsi="Cambria Math"/>
+            <w:lang w:val="fr-FR"/>
+          </w:rPr>
+          <m:t xml:space="preserve">∀ </m:t>
+        </m:r>
+        <m:r>
+          <w:rPr>
+            <w:rFonts w:ascii="Cambria Math" w:hAnsi="Cambria Math"/>
+            <w:lang w:val="fr-FR"/>
+          </w:rPr>
+          <m:t>i∈</m:t>
+        </m:r>
+        <m:d>
+          <m:dPr>
+            <m:begChr m:val="["/>
+            <m:endChr m:val="]"/>
+            <m:ctrlPr>
+              <w:rPr>
+                <w:rFonts w:ascii="Cambria Math" w:hAnsi="Cambria Math"/>
+                <w:i/>
+                <w:lang w:val="fr-FR"/>
+              </w:rPr>
+            </m:ctrlPr>
+          </m:dPr>
+          <m:e>
+            <m:r>
+              <w:rPr>
+                <w:rFonts w:ascii="Cambria Math" w:hAnsi="Cambria Math"/>
+                <w:lang w:val="fr-FR"/>
+              </w:rPr>
+              <m:t>1,K</m:t>
+            </m:r>
+          </m:e>
+        </m:d>
+        <m:r>
+          <w:rPr>
+            <w:rFonts w:ascii="Cambria Math" w:hAnsi="Cambria Math"/>
+            <w:lang w:val="fr-FR"/>
+          </w:rPr>
+          <m:t xml:space="preserve">,∀ </m:t>
+        </m:r>
+        <m:r>
+          <w:rPr>
+            <w:rFonts w:ascii="Cambria Math" w:hAnsi="Cambria Math"/>
+            <w:lang w:val="fr-FR"/>
+          </w:rPr>
+          <m:t>j∈[1,length(C</m:t>
+        </m:r>
+        <m:sSub>
+          <m:sSubPr>
+            <m:ctrlPr>
+              <w:rPr>
+                <w:rFonts w:ascii="Cambria Math" w:hAnsi="Cambria Math"/>
+                <w:i/>
+                <w:lang w:val="fr-FR"/>
+              </w:rPr>
+            </m:ctrlPr>
+          </m:sSubPr>
+          <m:e>
+            <m:r>
+              <w:rPr>
+                <w:rFonts w:ascii="Cambria Math" w:hAnsi="Cambria Math"/>
+                <w:lang w:val="fr-FR"/>
+              </w:rPr>
+              <m:t>C</m:t>
+            </m:r>
+          </m:e>
+          <m:sub>
+            <m:r>
+              <w:rPr>
+                <w:rFonts w:ascii="Cambria Math" w:hAnsi="Cambria Math"/>
+                <w:lang w:val="fr-FR"/>
+              </w:rPr>
+              <m:t>i</m:t>
+            </m:r>
+          </m:sub>
+        </m:sSub>
+        <m:r>
+          <w:rPr>
+            <w:rFonts w:ascii="Cambria Math" w:hAnsi="Cambria Math"/>
+            <w:lang w:val="fr-FR"/>
+          </w:rPr>
+          <m:t>)]</m:t>
+        </m:r>
+      </m:oMath>
+      <w:r>
+        <w:rPr>
+          <w:lang w:val="fr-FR"/>
+        </w:rPr>
+        <w:t xml:space="preserve">, sa probabilité de mine est : </w:t>
+      </w:r>
+    </w:p>
+    <w:p>
+      <w:pPr>
+        <w:jc w:val="left"/>
+        <w:rPr>
+          <w:lang w:val="fr-FR"/>
+        </w:rPr>
+      </w:pPr>
+      <m:oMathPara>
+        <m:oMath>
+          <m:sSub>
+            <m:sSubPr>
+              <m:ctrlPr>
+                <w:rPr>
+                  <w:rFonts w:ascii="Cambria Math" w:hAnsi="Cambria Math"/>
+                  <w:i/>
+                  <w:lang w:val="fr-FR"/>
+                </w:rPr>
+              </m:ctrlPr>
+            </m:sSubPr>
+            <m:e>
+              <m:r>
+                <w:rPr>
+                  <w:rFonts w:ascii="Cambria Math" w:hAnsi="Cambria Math"/>
+                  <w:lang w:val="fr-FR"/>
+                </w:rPr>
+                <m:t>MineProb</m:t>
+              </m:r>
+            </m:e>
+            <m:sub>
+              <m:d>
+                <m:dPr>
+                  <m:ctrlPr>
+                    <w:rPr>
+                      <w:rFonts w:ascii="Cambria Math" w:hAnsi="Cambria Math"/>
+                      <w:i/>
+                      <w:lang w:val="fr-FR"/>
+                    </w:rPr>
+                  </m:ctrlPr>
+                </m:dPr>
+                <m:e>
+                  <m:r>
+                    <w:rPr>
+                      <w:rFonts w:ascii="Cambria Math" w:hAnsi="Cambria Math"/>
+                      <w:lang w:val="fr-FR"/>
+                    </w:rPr>
+                    <m:t>i</m:t>
+                  </m:r>
+                  <m:r>
+                    <w:rPr>
+                      <w:rFonts w:ascii="Cambria Math" w:hAnsi="Cambria Math"/>
+                      <w:lang w:val="fr-FR"/>
+                    </w:rPr>
+                    <m:t>,</m:t>
+                  </m:r>
+                  <m:r>
+                    <w:rPr>
+                      <w:rFonts w:ascii="Cambria Math" w:hAnsi="Cambria Math"/>
+                      <w:lang w:val="fr-FR"/>
+                    </w:rPr>
+                    <m:t>j</m:t>
+                  </m:r>
+                </m:e>
+              </m:d>
+            </m:sub>
+          </m:sSub>
+          <m:r>
+            <w:rPr>
+              <w:rFonts w:ascii="Cambria Math" w:hAnsi="Cambria Math"/>
+              <w:lang w:val="fr-FR"/>
+            </w:rPr>
+            <m:t>=</m:t>
+          </m:r>
+          <m:f>
+            <m:fPr>
+              <m:ctrlPr>
+                <w:rPr>
+                  <w:rFonts w:ascii="Cambria Math" w:hAnsi="Cambria Math"/>
+                  <w:i/>
+                  <w:lang w:val="fr-FR"/>
+                </w:rPr>
+              </m:ctrlPr>
+            </m:fPr>
+            <m:num>
+              <m:nary>
+                <m:naryPr>
+                  <m:chr m:val="∑"/>
+                  <m:limLoc m:val="undOvr"/>
+                  <m:ctrlPr>
+                    <w:rPr>
+                      <w:rFonts w:ascii="Cambria Math" w:hAnsi="Cambria Math"/>
+                      <w:i/>
+                      <w:lang w:val="fr-FR"/>
+                    </w:rPr>
+                  </m:ctrlPr>
+                </m:naryPr>
+                <m:sub>
+                  <m:r>
+                    <w:rPr>
+                      <w:rFonts w:ascii="Cambria Math" w:hAnsi="Cambria Math"/>
+                      <w:lang w:val="fr-FR"/>
+                    </w:rPr>
+                    <m:t>s=0</m:t>
+                  </m:r>
+                </m:sub>
+                <m:sup>
+                  <m:r>
+                    <w:rPr>
+                      <w:rFonts w:ascii="Cambria Math" w:hAnsi="Cambria Math"/>
+                      <w:lang w:val="fr-FR"/>
+                    </w:rPr>
+                    <m:t>minesLeft</m:t>
+                  </m:r>
+                </m:sup>
+                <m:e>
+                  <m:r>
+                    <w:rPr>
+                      <w:rFonts w:ascii="Cambria Math" w:hAnsi="Cambria Math"/>
+                      <w:lang w:val="fr-FR"/>
+                    </w:rPr>
+                    <m:t>Cn</m:t>
+                  </m:r>
+                  <m:sSub>
+                    <m:sSubPr>
+                      <m:ctrlPr>
+                        <w:rPr>
+                          <w:rFonts w:ascii="Cambria Math" w:hAnsi="Cambria Math"/>
+                          <w:i/>
+                          <w:lang w:val="fr-FR"/>
+                        </w:rPr>
+                      </m:ctrlPr>
+                    </m:sSubPr>
+                    <m:e>
+                      <m:r>
+                        <w:rPr>
+                          <w:rFonts w:ascii="Cambria Math" w:hAnsi="Cambria Math"/>
+                          <w:lang w:val="fr-FR"/>
+                        </w:rPr>
+                        <m:t>t</m:t>
+                      </m:r>
+                    </m:e>
+                    <m:sub>
+                      <m:d>
+                        <m:dPr>
+                          <m:ctrlPr>
+                            <w:rPr>
+                              <w:rFonts w:ascii="Cambria Math" w:hAnsi="Cambria Math"/>
+                              <w:i/>
+                              <w:lang w:val="fr-FR"/>
+                            </w:rPr>
+                          </m:ctrlPr>
+                        </m:dPr>
+                        <m:e>
+                          <m:sSub>
+                            <m:sSubPr>
+                              <m:ctrlPr>
+                                <w:rPr>
+                                  <w:rFonts w:ascii="Cambria Math" w:hAnsi="Cambria Math"/>
+                                  <w:i/>
+                                </w:rPr>
+                              </m:ctrlPr>
+                            </m:sSubPr>
+                            <m:e>
+                              <m:r>
+                                <w:rPr>
+                                  <w:rFonts w:ascii="Cambria Math" w:hAnsi="Cambria Math"/>
+                                  <w:lang w:val="fr-FR"/>
+                                </w:rPr>
+                                <m:t>∁</m:t>
+                              </m:r>
+                              <m:ctrlPr>
+                                <w:rPr>
+                                  <w:rFonts w:ascii="Cambria Math" w:hAnsi="Cambria Math"/>
+                                  <w:i/>
+                                  <w:lang w:val="fr-FR"/>
+                                </w:rPr>
+                              </m:ctrlPr>
+                            </m:e>
+                            <m:sub>
+                              <m:r>
+                                <w:rPr>
+                                  <w:rFonts w:ascii="Cambria Math" w:hAnsi="Cambria Math"/>
+                                </w:rPr>
+                                <m:t>u</m:t>
+                              </m:r>
+                            </m:sub>
+                          </m:sSub>
+                          <m:r>
+                            <w:rPr>
+                              <w:rFonts w:ascii="Cambria Math" w:hAnsi="Cambria Math"/>
+                            </w:rPr>
+                            <m:t>i</m:t>
+                          </m:r>
+                          <m:r>
+                            <w:rPr>
+                              <w:rFonts w:ascii="Cambria Math" w:hAnsi="Cambria Math"/>
+                              <w:lang w:val="fr-FR"/>
+                            </w:rPr>
+                            <m:t>,</m:t>
+                          </m:r>
+                          <m:r>
+                            <w:rPr>
+                              <w:rFonts w:ascii="Cambria Math" w:hAnsi="Cambria Math"/>
+                              <w:lang w:val="fr-FR"/>
+                            </w:rPr>
+                            <m:t>s</m:t>
+                          </m:r>
+                        </m:e>
+                      </m:d>
+                    </m:sub>
+                  </m:sSub>
+                  <m:r>
+                    <w:rPr>
+                      <w:rFonts w:ascii="Cambria Math" w:hAnsi="Cambria Math"/>
+                      <w:lang w:val="fr-FR"/>
+                    </w:rPr>
+                    <m:t>×</m:t>
+                  </m:r>
+                  <m:r>
+                    <w:rPr>
+                      <w:rFonts w:ascii="Cambria Math" w:hAnsi="Cambria Math"/>
+                      <w:lang w:val="fr-FR"/>
+                    </w:rPr>
+                    <m:t>Mine</m:t>
+                  </m:r>
+                  <m:r>
+                    <w:rPr>
+                      <w:rFonts w:ascii="Cambria Math" w:hAnsi="Cambria Math"/>
+                      <w:lang w:val="fr-FR"/>
+                    </w:rPr>
+                    <m:t>Cn</m:t>
+                  </m:r>
+                  <m:sSub>
+                    <m:sSubPr>
+                      <m:ctrlPr>
+                        <w:rPr>
+                          <w:rFonts w:ascii="Cambria Math" w:hAnsi="Cambria Math"/>
+                          <w:i/>
+                          <w:lang w:val="fr-FR"/>
+                        </w:rPr>
+                      </m:ctrlPr>
+                    </m:sSubPr>
+                    <m:e>
+                      <m:r>
+                        <w:rPr>
+                          <w:rFonts w:ascii="Cambria Math" w:hAnsi="Cambria Math"/>
+                          <w:lang w:val="fr-FR"/>
+                        </w:rPr>
+                        <m:t>t</m:t>
+                      </m:r>
+                    </m:e>
+                    <m:sub>
+                      <m:d>
+                        <m:dPr>
+                          <m:ctrlPr>
+                            <w:rPr>
+                              <w:rFonts w:ascii="Cambria Math" w:hAnsi="Cambria Math"/>
+                              <w:i/>
+                              <w:lang w:val="fr-FR"/>
+                            </w:rPr>
+                          </m:ctrlPr>
+                        </m:dPr>
+                        <m:e>
+                          <m:r>
+                            <w:rPr>
+                              <w:rFonts w:ascii="Cambria Math" w:hAnsi="Cambria Math"/>
+                              <w:lang w:val="fr-FR"/>
+                            </w:rPr>
+                            <m:t>i,j</m:t>
+                          </m:r>
+                          <m:r>
+                            <w:rPr>
+                              <w:rFonts w:ascii="Cambria Math" w:hAnsi="Cambria Math"/>
+                              <w:lang w:val="fr-FR"/>
+                            </w:rPr>
+                            <m:t>,</m:t>
+                          </m:r>
+                          <m:r>
+                            <w:rPr>
+                              <w:rFonts w:ascii="Cambria Math" w:hAnsi="Cambria Math"/>
+                              <w:lang w:val="fr-FR"/>
+                            </w:rPr>
+                            <m:t>minesLeft</m:t>
+                          </m:r>
+                          <m:r>
+                            <w:rPr>
+                              <w:rFonts w:ascii="Cambria Math" w:hAnsi="Cambria Math"/>
+                              <w:lang w:val="fr-FR"/>
+                            </w:rPr>
+                            <m:t>-s</m:t>
+                          </m:r>
+                        </m:e>
+                      </m:d>
+                    </m:sub>
+                  </m:sSub>
+                </m:e>
+              </m:nary>
+            </m:num>
+            <m:den>
+              <m:r>
+                <w:rPr>
+                  <w:rFonts w:ascii="Cambria Math" w:hAnsi="Cambria Math"/>
+                  <w:lang w:val="fr-FR"/>
+                </w:rPr>
+                <m:t>Cn</m:t>
+              </m:r>
+              <m:sSub>
+                <m:sSubPr>
+                  <m:ctrlPr>
+                    <w:rPr>
+                      <w:rFonts w:ascii="Cambria Math" w:hAnsi="Cambria Math"/>
+                      <w:i/>
+                      <w:lang w:val="fr-FR"/>
+                    </w:rPr>
+                  </m:ctrlPr>
+                </m:sSubPr>
+                <m:e>
+                  <m:r>
+                    <w:rPr>
+                      <w:rFonts w:ascii="Cambria Math" w:hAnsi="Cambria Math"/>
+                      <w:lang w:val="fr-FR"/>
+                    </w:rPr>
+                    <m:t>t</m:t>
+                  </m:r>
+                </m:e>
+                <m:sub>
+                  <m:r>
+                    <w:rPr>
+                      <w:rFonts w:ascii="Cambria Math" w:hAnsi="Cambria Math"/>
+                      <w:lang w:val="fr-FR"/>
+                    </w:rPr>
+                    <m:t>(1~</m:t>
+                  </m:r>
+                  <m:r>
+                    <w:rPr>
+                      <w:rFonts w:ascii="Cambria Math" w:hAnsi="Cambria Math"/>
+                      <w:lang w:val="fr-FR"/>
+                    </w:rPr>
+                    <m:t>K</m:t>
+                  </m:r>
+                  <m:r>
+                    <w:rPr>
+                      <w:rFonts w:ascii="Cambria Math" w:hAnsi="Cambria Math"/>
+                      <w:lang w:val="fr-FR"/>
+                    </w:rPr>
+                    <m:t>,</m:t>
+                  </m:r>
+                  <m:r>
+                    <w:rPr>
+                      <w:rFonts w:ascii="Cambria Math" w:hAnsi="Cambria Math"/>
+                      <w:lang w:val="fr-FR"/>
+                    </w:rPr>
+                    <m:t>minesLeft</m:t>
+                  </m:r>
+                  <m:r>
+                    <w:rPr>
+                      <w:rFonts w:ascii="Cambria Math" w:hAnsi="Cambria Math"/>
+                      <w:lang w:val="fr-FR"/>
+                    </w:rPr>
+                    <m:t>)</m:t>
+                  </m:r>
+                </m:sub>
+              </m:sSub>
+            </m:den>
+          </m:f>
+        </m:oMath>
+      </m:oMathPara>
+    </w:p>
+    <w:p>
+      <w:pPr>
+        <w:jc w:val="left"/>
+        <w:rPr>
+          <w:rFonts w:hint="eastAsia"/>
+          <w:lang w:val="fr-FR"/>
+        </w:rPr>
+      </w:pPr>
+      <w:r>
+        <w:rPr>
+          <w:lang w:val="fr-FR"/>
+        </w:rPr>
+        <w:t>Et pour les cases isolées, ses probabilités de mine sont identiques</w:t>
+      </w:r>
+      <w:r>
+        <w:rPr>
+          <w:lang w:val="fr-FR"/>
+        </w:rPr>
+        <w:t xml:space="preserve">. </w:t>
+      </w:r>
+      <w:r>
+        <w:rPr>
+          <w:lang w:val="fr-FR"/>
+        </w:rPr>
+        <w:t>Selon la théorie des probabilités, la somme de probabilité de toute case</w:t>
+      </w:r>
+      <w:r>
+        <w:rPr>
+          <w:lang w:val="fr-FR"/>
+        </w:rPr>
+        <w:t>s</w:t>
+      </w:r>
+      <w:r>
+        <w:rPr>
+          <w:lang w:val="fr-FR"/>
+        </w:rPr>
+        <w:t xml:space="preserve"> inconnue</w:t>
+      </w:r>
+      <w:r>
+        <w:rPr>
+          <w:lang w:val="fr-FR"/>
+        </w:rPr>
+        <w:t>s</w:t>
+      </w:r>
+      <w:r>
+        <w:rPr>
+          <w:lang w:val="fr-FR"/>
+        </w:rPr>
+        <w:t xml:space="preserve"> est </w:t>
+      </w:r>
+      <w:r>
+        <w:rPr>
+          <w:lang w:val="fr-FR"/>
+        </w:rPr>
+        <w:t>égale</w:t>
+      </w:r>
+      <w:r>
+        <w:rPr>
+          <w:lang w:val="fr-FR"/>
+        </w:rPr>
+        <w:t xml:space="preserve"> à </w:t>
+      </w:r>
+      <m:oMath>
+        <m:r>
+          <w:rPr>
+            <w:rFonts w:ascii="Cambria Math" w:hAnsi="Cambria Math"/>
+            <w:lang w:val="fr-FR"/>
+          </w:rPr>
+          <m:t>minesLeft</m:t>
+        </m:r>
+      </m:oMath>
+      <w:r>
+        <w:rPr>
+          <w:rFonts w:hint="eastAsia"/>
+          <w:lang w:val="fr-FR"/>
+        </w:rPr>
+        <w:t>.</w:t>
+      </w:r>
+      <w:r>
+        <w:rPr>
+          <w:lang w:val="fr-FR"/>
+        </w:rPr>
+        <w:t xml:space="preserve"> On peut calculer la probabilité</w:t>
+      </w:r>
+      <w:r>
+        <w:rPr>
+          <w:lang w:val="fr-FR"/>
+        </w:rPr>
+        <w:t xml:space="preserve"> de mine</w:t>
+      </w:r>
+      <w:r>
+        <w:rPr>
+          <w:lang w:val="fr-FR"/>
+        </w:rPr>
+        <w:t xml:space="preserve"> de case isolée :</w:t>
+      </w:r>
+    </w:p>
+    <w:p>
+      <w:pPr>
+        <w:jc w:val="left"/>
+        <w:rPr>
+          <w:rFonts w:hint="eastAsia"/>
+          <w:lang w:val="fr-FR"/>
+        </w:rPr>
+      </w:pPr>
+      <m:oMathPara>
+        <m:oMath>
+          <m:sSub>
+            <m:sSubPr>
+              <m:ctrlPr>
+                <w:rPr>
+                  <w:rFonts w:ascii="Cambria Math" w:hAnsi="Cambria Math"/>
+                  <w:i/>
+                  <w:lang w:val="fr-FR"/>
+                </w:rPr>
+              </m:ctrlPr>
+            </m:sSubPr>
+            <m:e>
+              <m:r>
+                <w:rPr>
+                  <w:rFonts w:ascii="Cambria Math" w:hAnsi="Cambria Math"/>
+                  <w:lang w:val="fr-FR"/>
+                </w:rPr>
+                <m:t>MineProb</m:t>
+              </m:r>
+            </m:e>
+            <m:sub>
+              <m:r>
+                <w:rPr>
+                  <w:rFonts w:ascii="Cambria Math" w:hAnsi="Cambria Math"/>
+                  <w:lang w:val="fr-FR"/>
+                </w:rPr>
+                <m:t>Isol</m:t>
+              </m:r>
+            </m:sub>
+          </m:sSub>
+          <m:r>
+            <w:rPr>
+              <w:rFonts w:ascii="Cambria Math" w:hAnsi="Cambria Math"/>
+              <w:lang w:val="fr-FR"/>
+            </w:rPr>
+            <m:t>=</m:t>
+          </m:r>
+          <m:f>
+            <m:fPr>
+              <m:ctrlPr>
+                <w:rPr>
+                  <w:rFonts w:ascii="Cambria Math" w:hAnsi="Cambria Math"/>
+                  <w:i/>
+                  <w:lang w:val="fr-FR"/>
+                </w:rPr>
+              </m:ctrlPr>
+            </m:fPr>
+            <m:num>
+              <m:r>
+                <w:rPr>
+                  <w:rFonts w:ascii="Cambria Math" w:hAnsi="Cambria Math"/>
+                  <w:lang w:val="fr-FR"/>
+                </w:rPr>
+                <m:t>minesLeft</m:t>
+              </m:r>
+              <m:r>
+                <w:rPr>
+                  <w:rFonts w:ascii="Cambria Math" w:hAnsi="Cambria Math"/>
+                  <w:lang w:val="fr-FR"/>
+                </w:rPr>
+                <m:t>-</m:t>
+              </m:r>
+              <m:nary>
+                <m:naryPr>
+                  <m:chr m:val="∑"/>
+                  <m:limLoc m:val="undOvr"/>
+                  <m:ctrlPr>
+                    <w:rPr>
+                      <w:rFonts w:ascii="Cambria Math" w:hAnsi="Cambria Math"/>
+                      <w:i/>
+                      <w:lang w:val="fr-FR"/>
+                    </w:rPr>
+                  </m:ctrlPr>
+                </m:naryPr>
+                <m:sub>
+                  <m:r>
+                    <w:rPr>
+                      <w:rFonts w:ascii="Cambria Math" w:hAnsi="Cambria Math"/>
+                      <w:lang w:val="fr-FR"/>
+                    </w:rPr>
+                    <m:t>i=1</m:t>
+                  </m:r>
+                </m:sub>
+                <m:sup>
+                  <m:r>
+                    <w:rPr>
+                      <w:rFonts w:ascii="Cambria Math" w:hAnsi="Cambria Math"/>
+                      <w:lang w:val="fr-FR"/>
+                    </w:rPr>
+                    <m:t>K</m:t>
+                  </m:r>
+                </m:sup>
+                <m:e>
+                  <m:nary>
+                    <m:naryPr>
+                      <m:chr m:val="∑"/>
+                      <m:limLoc m:val="undOvr"/>
+                      <m:ctrlPr>
+                        <w:rPr>
+                          <w:rFonts w:ascii="Cambria Math" w:hAnsi="Cambria Math"/>
+                          <w:i/>
+                          <w:lang w:val="fr-FR"/>
+                        </w:rPr>
+                      </m:ctrlPr>
+                    </m:naryPr>
+                    <m:sub>
+                      <m:r>
+                        <w:rPr>
+                          <w:rFonts w:ascii="Cambria Math" w:hAnsi="Cambria Math"/>
+                          <w:lang w:val="fr-FR"/>
+                        </w:rPr>
+                        <m:t>j=1</m:t>
+                      </m:r>
+                    </m:sub>
+                    <m:sup>
+                      <m:r>
+                        <w:rPr>
+                          <w:rFonts w:ascii="Cambria Math" w:hAnsi="Cambria Math"/>
+                          <w:lang w:val="fr-FR"/>
+                        </w:rPr>
+                        <m:t>length(C</m:t>
+                      </m:r>
+                      <m:sSub>
+                        <m:sSubPr>
+                          <m:ctrlPr>
+                            <w:rPr>
+                              <w:rFonts w:ascii="Cambria Math" w:hAnsi="Cambria Math"/>
+                              <w:i/>
+                              <w:lang w:val="fr-FR"/>
+                            </w:rPr>
+                          </m:ctrlPr>
+                        </m:sSubPr>
+                        <m:e>
+                          <m:r>
+                            <w:rPr>
+                              <w:rFonts w:ascii="Cambria Math" w:hAnsi="Cambria Math"/>
+                              <w:lang w:val="fr-FR"/>
+                            </w:rPr>
+                            <m:t>C</m:t>
+                          </m:r>
+                        </m:e>
+                        <m:sub>
+                          <m:r>
+                            <w:rPr>
+                              <w:rFonts w:ascii="Cambria Math" w:hAnsi="Cambria Math"/>
+                              <w:lang w:val="fr-FR"/>
+                            </w:rPr>
+                            <m:t>i</m:t>
+                          </m:r>
+                        </m:sub>
+                      </m:sSub>
+                      <m:r>
+                        <w:rPr>
+                          <w:rFonts w:ascii="Cambria Math" w:hAnsi="Cambria Math"/>
+                          <w:lang w:val="fr-FR"/>
+                        </w:rPr>
+                        <m:t>)</m:t>
+                      </m:r>
+                    </m:sup>
+                    <m:e>
+                      <m:sSub>
+                        <m:sSubPr>
+                          <m:ctrlPr>
+                            <w:rPr>
+                              <w:rFonts w:ascii="Cambria Math" w:hAnsi="Cambria Math"/>
+                              <w:i/>
+                              <w:lang w:val="fr-FR"/>
+                            </w:rPr>
+                          </m:ctrlPr>
+                        </m:sSubPr>
+                        <m:e>
+                          <m:r>
+                            <w:rPr>
+                              <w:rFonts w:ascii="Cambria Math" w:hAnsi="Cambria Math"/>
+                              <w:lang w:val="fr-FR"/>
+                            </w:rPr>
+                            <m:t>MineProb</m:t>
+                          </m:r>
+                        </m:e>
+                        <m:sub>
+                          <m:d>
+                            <m:dPr>
+                              <m:ctrlPr>
+                                <w:rPr>
+                                  <w:rFonts w:ascii="Cambria Math" w:hAnsi="Cambria Math"/>
+                                  <w:i/>
+                                  <w:lang w:val="fr-FR"/>
+                                </w:rPr>
+                              </m:ctrlPr>
+                            </m:dPr>
+                            <m:e>
+                              <m:r>
+                                <w:rPr>
+                                  <w:rFonts w:ascii="Cambria Math" w:hAnsi="Cambria Math"/>
+                                  <w:lang w:val="fr-FR"/>
+                                </w:rPr>
+                                <m:t>i,j</m:t>
+                              </m:r>
+                            </m:e>
+                          </m:d>
+                        </m:sub>
+                      </m:sSub>
+                    </m:e>
+                  </m:nary>
+                </m:e>
+              </m:nary>
+            </m:num>
+            <m:den>
+              <m:r>
+                <w:rPr>
+                  <w:rFonts w:ascii="Cambria Math" w:hAnsi="Cambria Math"/>
+                  <w:lang w:val="fr-FR"/>
+                </w:rPr>
+                <m:t>n</m:t>
+              </m:r>
+            </m:den>
+          </m:f>
+        </m:oMath>
+      </m:oMathPara>
     </w:p>
     <w:p>
       <w:pPr>

</xml_diff>